<commit_message>
Heng Yi Kin - -Minor Changes to Crop and FarmBehaviour.
</commit_message>
<xml_diff>
--- a/design-docs/Documentation_A1/Design_rationale(A1).docx
+++ b/design-docs/Documentation_A1/Design_rationale(A1).docx
@@ -1,6 +1,6 @@
 
 <file path=word/document.xml><?xml version="1.0" encoding="utf-8"?>
-<w:document xmlns:wpc="http://schemas.microsoft.com/office/word/2010/wordprocessingCanvas" xmlns:cx="http://schemas.microsoft.com/office/drawing/2014/chartex" xmlns:cx1="http://schemas.microsoft.com/office/drawing/2015/9/8/chartex" xmlns:cx2="http://schemas.microsoft.com/office/drawing/2015/10/21/chartex" xmlns:cx3="http://schemas.microsoft.com/office/drawing/2016/5/9/chartex" xmlns:cx4="http://schemas.microsoft.com/office/drawing/2016/5/10/chartex" xmlns:cx5="http://schemas.microsoft.com/office/drawing/2016/5/11/chartex" xmlns:cx6="http://schemas.microsoft.com/office/drawing/2016/5/12/chartex" xmlns:cx7="http://schemas.microsoft.com/office/drawing/2016/5/13/chartex" xmlns:cx8="http://schemas.microsoft.com/office/drawing/2016/5/14/chartex" xmlns:mc="http://schemas.openxmlformats.org/markup-compatibility/2006" xmlns:aink="http://schemas.microsoft.com/office/drawing/2016/ink" xmlns:am3d="http://schemas.microsoft.com/office/drawing/2017/model3d" xmlns:o="urn:schemas-microsoft-com:office:office" xmlns:r="http://schemas.openxmlformats.org/officeDocument/2006/relationships" xmlns:m="http://schemas.openxmlformats.org/officeDocument/2006/math" xmlns:v="urn:schemas-microsoft-com:vml" xmlns:wp14="http://schemas.microsoft.com/office/word/2010/wordprocessingDrawing" xmlns:wp="http://schemas.openxmlformats.org/drawingml/2006/wordprocessingDrawing" xmlns:w10="urn:schemas-microsoft-com:office:word" xmlns:w="http://schemas.openxmlformats.org/wordprocessingml/2006/main" xmlns:w14="http://schemas.microsoft.com/office/word/2010/wordml" xmlns:w15="http://schemas.microsoft.com/office/word/2012/wordml" xmlns:w16cex="http://schemas.microsoft.com/office/word/2018/wordml/cex" xmlns:w16cid="http://schemas.microsoft.com/office/word/2016/wordml/cid" xmlns:w16="http://schemas.microsoft.com/office/word/2018/wordml" xmlns:w16se="http://schemas.microsoft.com/office/word/2015/wordml/symex" xmlns:wpg="http://schemas.microsoft.com/office/word/2010/wordprocessingGroup" xmlns:wpi="http://schemas.microsoft.com/office/word/2010/wordprocessingInk" xmlns:wne="http://schemas.microsoft.com/office/word/2006/wordml" xmlns:wps="http://schemas.microsoft.com/office/word/2010/wordprocessingShape" mc:Ignorable="w14 w15 w16se w16cid w16 w16cex wp14">
+<w:document xmlns:wpc="http://schemas.microsoft.com/office/word/2010/wordprocessingCanvas" xmlns:cx="http://schemas.microsoft.com/office/drawing/2014/chartex" xmlns:cx1="http://schemas.microsoft.com/office/drawing/2015/9/8/chartex" xmlns:cx2="http://schemas.microsoft.com/office/drawing/2015/10/21/chartex" xmlns:cx3="http://schemas.microsoft.com/office/drawing/2016/5/9/chartex" xmlns:cx4="http://schemas.microsoft.com/office/drawing/2016/5/10/chartex" xmlns:cx5="http://schemas.microsoft.com/office/drawing/2016/5/11/chartex" xmlns:cx6="http://schemas.microsoft.com/office/drawing/2016/5/12/chartex" xmlns:cx7="http://schemas.microsoft.com/office/drawing/2016/5/13/chartex" xmlns:cx8="http://schemas.microsoft.com/office/drawing/2016/5/14/chartex" xmlns:mc="http://schemas.openxmlformats.org/markup-compatibility/2006" xmlns:aink="http://schemas.microsoft.com/office/drawing/2016/ink" xmlns:am3d="http://schemas.microsoft.com/office/drawing/2017/model3d" xmlns:o="urn:schemas-microsoft-com:office:office" xmlns:r="http://schemas.openxmlformats.org/officeDocument/2006/relationships" xmlns:m="http://schemas.openxmlformats.org/officeDocument/2006/math" xmlns:v="urn:schemas-microsoft-com:vml" xmlns:wp14="http://schemas.microsoft.com/office/word/2010/wordprocessingDrawing" xmlns:wp="http://schemas.openxmlformats.org/drawingml/2006/wordprocessingDrawing" xmlns:w10="urn:schemas-microsoft-com:office:word" xmlns:w="http://schemas.openxmlformats.org/wordprocessingml/2006/main" xmlns:w14="http://schemas.microsoft.com/office/word/2010/wordml" xmlns:w15="http://schemas.microsoft.com/office/word/2012/wordml" xmlns:w16cid="http://schemas.microsoft.com/office/word/2016/wordml/cid" xmlns:w16se="http://schemas.microsoft.com/office/word/2015/wordml/symex" xmlns:wpg="http://schemas.microsoft.com/office/word/2010/wordprocessingGroup" xmlns:wpi="http://schemas.microsoft.com/office/word/2010/wordprocessingInk" xmlns:wne="http://schemas.microsoft.com/office/word/2006/wordml" xmlns:wps="http://schemas.microsoft.com/office/word/2010/wordprocessingShape" mc:Ignorable="w14 w15 w16se w16cid wp14">
   <w:body>
     <w:p>
       <w:pPr>
@@ -141,10 +141,7 @@
         <w:contextualSpacing w:val="0"/>
       </w:pPr>
       <w:r>
-        <w:t xml:space="preserve">Random class has to be imported so </w:t>
-      </w:r>
-      <w:r>
-        <w:t>that an instance of Random class can be created to generate the probability of hitting from the bite attack at 25%.</w:t>
+        <w:t>Random class has to be imported so that an instance of Random class can be created to generate the probability of hitting from the bite attack at 25%.</w:t>
       </w:r>
     </w:p>
     <w:p>
@@ -194,10 +191,7 @@
         <w:contextualSpacing w:val="0"/>
       </w:pPr>
       <w:r>
-        <w:t xml:space="preserve">Represents an action carry </w:t>
-      </w:r>
-      <w:r>
-        <w:t>out by the Zombie to attack the Human or Player at adjacent location of the</w:t>
+        <w:t>Represents an action carry out by the Zombie to attack the Human or Player at adjacent location of the</w:t>
       </w:r>
       <w:r>
         <w:rPr>
@@ -256,10 +250,7 @@
       </w:r>
       <w:proofErr w:type="spellEnd"/>
       <w:r>
-        <w:t xml:space="preserve"> to store the attackable team ALIVE so it only allows thi</w:t>
-      </w:r>
-      <w:r>
-        <w:t>s action to be acted on the Human or Player.</w:t>
+        <w:t xml:space="preserve"> to store the attackable team ALIVE so it only allows this action to be acted on the Human or Player.</w:t>
       </w:r>
     </w:p>
     <w:p>
@@ -276,10 +267,7 @@
         <w:contextualSpacing w:val="0"/>
       </w:pPr>
       <w:r>
-        <w:t>The execute() method will be override to let the zombie has 50% of probability of using bite instead of their normal attack. The bite attack is one of the intrinsic weapon of zombie, but it has a lower chance of</w:t>
-      </w:r>
-      <w:r>
-        <w:t xml:space="preserve"> hitting than the punch attack but higher damage. So, I will set the probability of hitting from the bite attack at 25% and the probabilities of the hitting from weapon or punch at 50%.</w:t>
+        <w:t>The execute() method will be override to let the zombie has 50% of probability of using bite instead of their normal attack. The bite attack is one of the intrinsic weapon of zombie, but it has a lower chance of hitting than the punch attack but higher damage. So, I will set the probability of hitting from the bite attack at 25% and the probabilities of the hitting from weapon or punch at 50%.</w:t>
       </w:r>
     </w:p>
     <w:p>
@@ -296,10 +284,7 @@
         <w:contextualSpacing w:val="0"/>
       </w:pPr>
       <w:r>
-        <w:t xml:space="preserve">Once the bite attack is not missed, heal() from Actor class should be </w:t>
-      </w:r>
-      <w:r>
-        <w:t>called to restore 5 health points of zombie.</w:t>
+        <w:t>Once the bite attack is not missed, heal() from Actor class should be called to restore 5 health points of zombie.</w:t>
       </w:r>
     </w:p>
     <w:p>
@@ -390,10 +375,7 @@
       </w:r>
       <w:proofErr w:type="spellEnd"/>
       <w:r>
-        <w:t>(), there will be a for lo</w:t>
-      </w:r>
-      <w:r>
-        <w:t xml:space="preserve">op that iterates every item in that specific location.( for ( Item </w:t>
+        <w:t xml:space="preserve">(), there will be a for loop that iterates every item in that specific location.( for ( Item </w:t>
       </w:r>
       <w:proofErr w:type="spellStart"/>
       <w:r>
@@ -460,10 +442,7 @@
       </w:r>
       <w:proofErr w:type="spellEnd"/>
       <w:r>
-        <w:t xml:space="preserve">() in Item class will be called to check the </w:t>
-      </w:r>
-      <w:r>
-        <w:t>weaponization of the item.</w:t>
+        <w:t>() in Item class will be called to check the weaponization of the item.</w:t>
       </w:r>
     </w:p>
     <w:p>
@@ -546,14 +525,190 @@
           <w:b/>
           <w:bCs/>
         </w:rPr>
-        <w:t>ShoutBehav</w:t>
-      </w:r>
+        <w:t>ShoutBehaviour</w:t>
+      </w:r>
+      <w:proofErr w:type="spellEnd"/>
+      <w:r>
+        <w:t xml:space="preserve"> </w:t>
+      </w:r>
+    </w:p>
+    <w:p>
+      <w:pPr>
+        <w:spacing w:line="360" w:lineRule="auto"/>
+      </w:pPr>
+      <w:r>
+        <w:t>Roles and responsibilities:</w:t>
+      </w:r>
+    </w:p>
+    <w:p>
+      <w:pPr>
+        <w:pStyle w:val="ListParagraph"/>
+        <w:widowControl w:val="0"/>
+        <w:numPr>
+          <w:ilvl w:val="0"/>
+          <w:numId w:val="4"/>
+        </w:numPr>
+        <w:autoSpaceDE w:val="0"/>
+        <w:autoSpaceDN w:val="0"/>
+        <w:spacing w:line="360" w:lineRule="auto"/>
+        <w:contextualSpacing w:val="0"/>
+      </w:pPr>
+      <w:r>
+        <w:t xml:space="preserve">It is a class that returns </w:t>
+      </w:r>
+      <w:proofErr w:type="spellStart"/>
+      <w:r>
+        <w:t>ShoutAction</w:t>
+      </w:r>
+      <w:proofErr w:type="spellEnd"/>
+      <w:r>
+        <w:t xml:space="preserve"> that will undergo execute() to print a String.</w:t>
+      </w:r>
+    </w:p>
+    <w:p>
+      <w:pPr>
+        <w:pStyle w:val="ListParagraph"/>
+        <w:widowControl w:val="0"/>
+        <w:numPr>
+          <w:ilvl w:val="0"/>
+          <w:numId w:val="4"/>
+        </w:numPr>
+        <w:autoSpaceDE w:val="0"/>
+        <w:autoSpaceDN w:val="0"/>
+        <w:spacing w:line="360" w:lineRule="auto"/>
+        <w:contextualSpacing w:val="0"/>
+      </w:pPr>
+      <w:r>
+        <w:t xml:space="preserve">It implements Behaviour class to inherit the method </w:t>
+      </w:r>
+      <w:proofErr w:type="spellStart"/>
+      <w:r>
+        <w:t>getAction</w:t>
+      </w:r>
+      <w:proofErr w:type="spellEnd"/>
+      <w:r>
+        <w:t>().</w:t>
+      </w:r>
+    </w:p>
+    <w:p>
+      <w:pPr>
+        <w:pStyle w:val="ListParagraph"/>
+        <w:widowControl w:val="0"/>
+        <w:numPr>
+          <w:ilvl w:val="0"/>
+          <w:numId w:val="4"/>
+        </w:numPr>
+        <w:autoSpaceDE w:val="0"/>
+        <w:autoSpaceDN w:val="0"/>
+        <w:spacing w:line="360" w:lineRule="auto"/>
+        <w:contextualSpacing w:val="0"/>
+      </w:pPr>
+      <w:r>
+        <w:t>It has an attribute with type String Array, it is names as word. It stores every String of word.</w:t>
+      </w:r>
+    </w:p>
+    <w:p>
+      <w:pPr>
+        <w:pStyle w:val="ListParagraph"/>
+        <w:spacing w:line="360" w:lineRule="auto"/>
+      </w:pPr>
+      <w:r>
+        <w:t xml:space="preserve">There is an override method called </w:t>
+      </w:r>
+      <w:proofErr w:type="spellStart"/>
+      <w:r>
+        <w:t>getAction</w:t>
+      </w:r>
+      <w:proofErr w:type="spellEnd"/>
+      <w:r>
+        <w:t xml:space="preserve">(). The </w:t>
+      </w:r>
+      <w:proofErr w:type="spellStart"/>
+      <w:r>
+        <w:t>getAction</w:t>
+      </w:r>
+      <w:proofErr w:type="spellEnd"/>
+      <w:r>
+        <w:t xml:space="preserve">() has 2 parameters which are Actor and </w:t>
+      </w:r>
+      <w:proofErr w:type="spellStart"/>
+      <w:r>
+        <w:t>Gamemap</w:t>
+      </w:r>
+      <w:proofErr w:type="spellEnd"/>
+      <w:r>
+        <w:t>.</w:t>
+      </w:r>
+    </w:p>
+    <w:p>
+      <w:pPr>
+        <w:pStyle w:val="ListParagraph"/>
+        <w:widowControl w:val="0"/>
+        <w:numPr>
+          <w:ilvl w:val="0"/>
+          <w:numId w:val="4"/>
+        </w:numPr>
+        <w:autoSpaceDE w:val="0"/>
+        <w:autoSpaceDN w:val="0"/>
+        <w:spacing w:line="360" w:lineRule="auto"/>
+        <w:contextualSpacing w:val="0"/>
+      </w:pPr>
+      <w:r>
+        <w:t xml:space="preserve">In the </w:t>
+      </w:r>
+      <w:proofErr w:type="spellStart"/>
+      <w:r>
+        <w:t>getAction</w:t>
+      </w:r>
+      <w:proofErr w:type="spellEnd"/>
+      <w:r>
+        <w:t>(), it returns Action shout() which has parameter Actor.</w:t>
+      </w:r>
+    </w:p>
+    <w:p>
+      <w:pPr>
+        <w:pStyle w:val="ListParagraph"/>
+        <w:widowControl w:val="0"/>
+        <w:numPr>
+          <w:ilvl w:val="0"/>
+          <w:numId w:val="4"/>
+        </w:numPr>
+        <w:autoSpaceDE w:val="0"/>
+        <w:autoSpaceDN w:val="0"/>
+        <w:spacing w:line="360" w:lineRule="auto"/>
+        <w:contextualSpacing w:val="0"/>
+      </w:pPr>
+      <w:r>
+        <w:t xml:space="preserve">The Action shout() returns </w:t>
+      </w:r>
+      <w:proofErr w:type="spellStart"/>
+      <w:r>
+        <w:t>ShoutAction</w:t>
+      </w:r>
+      <w:proofErr w:type="spellEnd"/>
+      <w:r>
+        <w:t xml:space="preserve"> if the probability of shouting word is achieved.</w:t>
+      </w:r>
+    </w:p>
+    <w:p>
+      <w:pPr>
+        <w:spacing w:line="360" w:lineRule="auto"/>
+      </w:pPr>
+    </w:p>
+    <w:p>
+      <w:pPr>
+        <w:spacing w:line="360" w:lineRule="auto"/>
+      </w:pPr>
+      <w:r>
+        <w:t xml:space="preserve">New Class Added: </w:t>
+      </w:r>
+      <w:proofErr w:type="spellStart"/>
       <w:r>
         <w:rPr>
           <w:b/>
           <w:bCs/>
         </w:rPr>
-        <w:t>iour</w:t>
+        <w:t>ShoutAction</w:t>
       </w:r>
       <w:proofErr w:type="spellEnd"/>
       <w:r>
@@ -574,7 +729,7 @@
         <w:widowControl w:val="0"/>
         <w:numPr>
           <w:ilvl w:val="0"/>
-          <w:numId w:val="4"/>
+          <w:numId w:val="5"/>
         </w:numPr>
         <w:autoSpaceDE w:val="0"/>
         <w:autoSpaceDN w:val="0"/>
@@ -582,15 +737,7 @@
         <w:contextualSpacing w:val="0"/>
       </w:pPr>
       <w:r>
-        <w:t xml:space="preserve">It is a class that returns </w:t>
-      </w:r>
-      <w:proofErr w:type="spellStart"/>
-      <w:r>
-        <w:t>ShoutAction</w:t>
-      </w:r>
-      <w:proofErr w:type="spellEnd"/>
-      <w:r>
-        <w:t xml:space="preserve"> that will undergo execute() to print a String.</w:t>
+        <w:t>It extends Action class because they share similar functionality, therefore duplication of code can be reduced, hence it improves reusability in java.</w:t>
       </w:r>
     </w:p>
     <w:p>
@@ -599,7 +746,7 @@
         <w:widowControl w:val="0"/>
         <w:numPr>
           <w:ilvl w:val="0"/>
-          <w:numId w:val="4"/>
+          <w:numId w:val="5"/>
         </w:numPr>
         <w:autoSpaceDE w:val="0"/>
         <w:autoSpaceDN w:val="0"/>
@@ -607,15 +754,7 @@
         <w:contextualSpacing w:val="0"/>
       </w:pPr>
       <w:r>
-        <w:t xml:space="preserve">It implements Behaviour class to inherit the method </w:t>
-      </w:r>
-      <w:proofErr w:type="spellStart"/>
-      <w:r>
-        <w:t>getAction</w:t>
-      </w:r>
-      <w:proofErr w:type="spellEnd"/>
-      <w:r>
-        <w:t>().</w:t>
+        <w:t>It has constructor with parameter String type.</w:t>
       </w:r>
     </w:p>
     <w:p>
@@ -624,7 +763,7 @@
         <w:widowControl w:val="0"/>
         <w:numPr>
           <w:ilvl w:val="0"/>
-          <w:numId w:val="4"/>
+          <w:numId w:val="5"/>
         </w:numPr>
         <w:autoSpaceDE w:val="0"/>
         <w:autoSpaceDN w:val="0"/>
@@ -632,189 +771,7 @@
         <w:contextualSpacing w:val="0"/>
       </w:pPr>
       <w:r>
-        <w:t xml:space="preserve">It has an attribute with type </w:t>
-      </w:r>
-      <w:r>
-        <w:t>String Array, it is names as word. It sto</w:t>
-      </w:r>
-      <w:r>
-        <w:t>res every String of word.</w:t>
-      </w:r>
-    </w:p>
-    <w:p>
-      <w:pPr>
-        <w:pStyle w:val="ListParagraph"/>
-        <w:spacing w:line="360" w:lineRule="auto"/>
-      </w:pPr>
-      <w:r>
-        <w:t xml:space="preserve">There is an override method called </w:t>
-      </w:r>
-      <w:proofErr w:type="spellStart"/>
-      <w:r>
-        <w:t>getAction</w:t>
-      </w:r>
-      <w:proofErr w:type="spellEnd"/>
-      <w:r>
-        <w:t xml:space="preserve">(). The </w:t>
-      </w:r>
-      <w:proofErr w:type="spellStart"/>
-      <w:r>
-        <w:t>getAction</w:t>
-      </w:r>
-      <w:proofErr w:type="spellEnd"/>
-      <w:r>
-        <w:t xml:space="preserve">() has 2 parameters which are Actor and </w:t>
-      </w:r>
-      <w:proofErr w:type="spellStart"/>
-      <w:r>
-        <w:t>Gamemap</w:t>
-      </w:r>
-      <w:proofErr w:type="spellEnd"/>
-      <w:r>
-        <w:t>.</w:t>
-      </w:r>
-    </w:p>
-    <w:p>
-      <w:pPr>
-        <w:pStyle w:val="ListParagraph"/>
-        <w:widowControl w:val="0"/>
-        <w:numPr>
-          <w:ilvl w:val="0"/>
-          <w:numId w:val="4"/>
-        </w:numPr>
-        <w:autoSpaceDE w:val="0"/>
-        <w:autoSpaceDN w:val="0"/>
-        <w:spacing w:line="360" w:lineRule="auto"/>
-        <w:contextualSpacing w:val="0"/>
-      </w:pPr>
-      <w:r>
-        <w:t xml:space="preserve">In the </w:t>
-      </w:r>
-      <w:proofErr w:type="spellStart"/>
-      <w:r>
-        <w:t>getAction</w:t>
-      </w:r>
-      <w:proofErr w:type="spellEnd"/>
-      <w:r>
-        <w:t>(), it returns Action shout() which has parameter Actor.</w:t>
-      </w:r>
-    </w:p>
-    <w:p>
-      <w:pPr>
-        <w:pStyle w:val="ListParagraph"/>
-        <w:widowControl w:val="0"/>
-        <w:numPr>
-          <w:ilvl w:val="0"/>
-          <w:numId w:val="4"/>
-        </w:numPr>
-        <w:autoSpaceDE w:val="0"/>
-        <w:autoSpaceDN w:val="0"/>
-        <w:spacing w:line="360" w:lineRule="auto"/>
-        <w:contextualSpacing w:val="0"/>
-      </w:pPr>
-      <w:r>
-        <w:t xml:space="preserve">The Action shout() returns </w:t>
-      </w:r>
-      <w:proofErr w:type="spellStart"/>
-      <w:r>
-        <w:t>ShoutAction</w:t>
-      </w:r>
-      <w:proofErr w:type="spellEnd"/>
-      <w:r>
-        <w:t xml:space="preserve"> if the p</w:t>
-      </w:r>
-      <w:r>
-        <w:t>robability of shouting word is achieved.</w:t>
-      </w:r>
-    </w:p>
-    <w:p>
-      <w:pPr>
-        <w:spacing w:line="360" w:lineRule="auto"/>
-      </w:pPr>
-    </w:p>
-    <w:p>
-      <w:pPr>
-        <w:spacing w:line="360" w:lineRule="auto"/>
-      </w:pPr>
-      <w:r>
-        <w:t xml:space="preserve">New Class Added: </w:t>
-      </w:r>
-      <w:proofErr w:type="spellStart"/>
-      <w:r>
-        <w:rPr>
-          <w:b/>
-          <w:bCs/>
-        </w:rPr>
-        <w:t>ShoutAction</w:t>
-      </w:r>
-      <w:proofErr w:type="spellEnd"/>
-      <w:r>
-        <w:t xml:space="preserve"> </w:t>
-      </w:r>
-    </w:p>
-    <w:p>
-      <w:pPr>
-        <w:spacing w:line="360" w:lineRule="auto"/>
-      </w:pPr>
-      <w:r>
-        <w:t>Roles and responsibilities:</w:t>
-      </w:r>
-    </w:p>
-    <w:p>
-      <w:pPr>
-        <w:pStyle w:val="ListParagraph"/>
-        <w:widowControl w:val="0"/>
-        <w:numPr>
-          <w:ilvl w:val="0"/>
-          <w:numId w:val="5"/>
-        </w:numPr>
-        <w:autoSpaceDE w:val="0"/>
-        <w:autoSpaceDN w:val="0"/>
-        <w:spacing w:line="360" w:lineRule="auto"/>
-        <w:contextualSpacing w:val="0"/>
-      </w:pPr>
-      <w:r>
-        <w:t>It extends Action class because they share similar functionality, therefore duplication of code can be reduced, hence it improves reusability in java.</w:t>
-      </w:r>
-    </w:p>
-    <w:p>
-      <w:pPr>
-        <w:pStyle w:val="ListParagraph"/>
-        <w:widowControl w:val="0"/>
-        <w:numPr>
-          <w:ilvl w:val="0"/>
-          <w:numId w:val="5"/>
-        </w:numPr>
-        <w:autoSpaceDE w:val="0"/>
-        <w:autoSpaceDN w:val="0"/>
-        <w:spacing w:line="360" w:lineRule="auto"/>
-        <w:contextualSpacing w:val="0"/>
-      </w:pPr>
-      <w:r>
-        <w:t>It ha</w:t>
-      </w:r>
-      <w:r>
-        <w:t>s constructor with parameter String type.</w:t>
-      </w:r>
-    </w:p>
-    <w:p>
-      <w:pPr>
-        <w:pStyle w:val="ListParagraph"/>
-        <w:widowControl w:val="0"/>
-        <w:numPr>
-          <w:ilvl w:val="0"/>
-          <w:numId w:val="5"/>
-        </w:numPr>
-        <w:autoSpaceDE w:val="0"/>
-        <w:autoSpaceDN w:val="0"/>
-        <w:spacing w:line="360" w:lineRule="auto"/>
-        <w:contextualSpacing w:val="0"/>
-      </w:pPr>
-      <w:r>
-        <w:t xml:space="preserve">There are override methods called Execute() to </w:t>
-      </w:r>
-      <w:r>
-        <w:t xml:space="preserve">return the description of the shout action and </w:t>
+        <w:t xml:space="preserve">There are override methods called Execute() to return the description of the shout action and </w:t>
       </w:r>
       <w:proofErr w:type="spellStart"/>
       <w:r>
@@ -909,10 +866,7 @@
       </w:r>
       <w:proofErr w:type="spellEnd"/>
       <w:r>
-        <w:t>() , instead of returning a n</w:t>
-      </w:r>
-      <w:r>
-        <w:t xml:space="preserve">ew </w:t>
+        <w:t xml:space="preserve">() , instead of returning a new </w:t>
       </w:r>
       <w:proofErr w:type="spellStart"/>
       <w:r>
@@ -951,8 +905,6 @@
       </w:r>
       <w:r>
         <w:tab/>
-      </w:r>
-      <w:r>
         <w:t xml:space="preserve">On the other hand, if </w:t>
       </w:r>
       <w:proofErr w:type="spellStart"/>
@@ -1095,10 +1047,7 @@
         <w:jc w:val="both"/>
       </w:pPr>
       <w:r>
-        <w:t>How to achieve the required functionality</w:t>
-      </w:r>
-      <w:r>
-        <w:t>:</w:t>
+        <w:t>How to achieve the required functionality:</w:t>
       </w:r>
     </w:p>
     <w:p>
@@ -1114,13 +1063,154 @@
         <w:rPr>
           <w:u w:val="single"/>
         </w:rPr>
-        <w:t>Zombies should be able to bite. Give the Zombie a bite attack as well, with a 50% probability of using this instead of their normal attack. The bite attack should</w:t>
-      </w:r>
+        <w:t>Zombies should be able to bite. Give the Zombie a bite attack as well, with a 50% probability of using this instead of their normal attack. The bite attack should have a lower chance of hitting than the punch attack, but do more damage.</w:t>
+      </w:r>
+    </w:p>
+    <w:p>
+      <w:pPr>
+        <w:pStyle w:val="ListParagraph"/>
+        <w:numPr>
+          <w:ilvl w:val="0"/>
+          <w:numId w:val="9"/>
+        </w:numPr>
+        <w:spacing w:line="360" w:lineRule="auto"/>
+      </w:pPr>
+      <w:r>
+        <w:t xml:space="preserve">To achieve this functionality, in the Zombie class, Bite is added as an intrinsic weapon into </w:t>
+      </w:r>
+      <w:proofErr w:type="spellStart"/>
+      <w:r>
+        <w:t>getIntrinsicWeapon</w:t>
+      </w:r>
+      <w:proofErr w:type="spellEnd"/>
+      <w:r>
+        <w:t xml:space="preserve">(). So there are 2 intrinsic weapons such as punch and bite for zombie. I set the </w:t>
+      </w:r>
+      <w:proofErr w:type="spellStart"/>
+      <w:r>
+        <w:t>damge</w:t>
+      </w:r>
+      <w:proofErr w:type="spellEnd"/>
+      <w:r>
+        <w:t xml:space="preserve"> of bite as 20 per hit which is higher than punch damage. To make the zombie has 50% probability of using bite instead of their normal attack which is punch. An If-else statement has to be implemented in </w:t>
+      </w:r>
+      <w:proofErr w:type="spellStart"/>
+      <w:r>
+        <w:t>getIntrinsicWeapon</w:t>
+      </w:r>
+      <w:proofErr w:type="spellEnd"/>
+      <w:r>
+        <w:t xml:space="preserve">(). In the if-else statement, </w:t>
+      </w:r>
+      <w:proofErr w:type="spellStart"/>
+      <w:r>
+        <w:t>nextDouble</w:t>
+      </w:r>
+      <w:proofErr w:type="spellEnd"/>
+      <w:r>
+        <w:t>() method that is imported from Random class has to be used to check the 50% probability of using bite for every zombie in each turn.</w:t>
+      </w:r>
+    </w:p>
+    <w:p>
+      <w:pPr>
+        <w:pStyle w:val="ListParagraph"/>
+        <w:numPr>
+          <w:ilvl w:val="0"/>
+          <w:numId w:val="9"/>
+        </w:numPr>
+        <w:spacing w:line="360" w:lineRule="auto"/>
+        <w:jc w:val="both"/>
+      </w:pPr>
+      <w:r>
+        <w:lastRenderedPageBreak/>
+        <w:t xml:space="preserve">Bite </w:t>
+      </w:r>
+      <w:proofErr w:type="spellStart"/>
+      <w:r>
+        <w:t>atack</w:t>
+      </w:r>
+      <w:proofErr w:type="spellEnd"/>
+      <w:r>
+        <w:t xml:space="preserve"> should have a lower chance of hitting than the punch attack. To achieve this </w:t>
+      </w:r>
+      <w:proofErr w:type="spellStart"/>
+      <w:r>
+        <w:t>functionaility</w:t>
+      </w:r>
+      <w:proofErr w:type="spellEnd"/>
+      <w:r>
+        <w:t xml:space="preserve">, a new class, </w:t>
+      </w:r>
+      <w:proofErr w:type="spellStart"/>
+      <w:r>
+        <w:t>AttackHumanAction</w:t>
+      </w:r>
+      <w:proofErr w:type="spellEnd"/>
+      <w:r>
+        <w:t xml:space="preserve"> class is created and it inherits </w:t>
+      </w:r>
+      <w:proofErr w:type="spellStart"/>
+      <w:r>
+        <w:t>AttackAction</w:t>
+      </w:r>
+      <w:proofErr w:type="spellEnd"/>
+      <w:r>
+        <w:t xml:space="preserve"> class. In </w:t>
+      </w:r>
+      <w:proofErr w:type="spellStart"/>
+      <w:r>
+        <w:t>AttackHumanAction</w:t>
+      </w:r>
+      <w:proofErr w:type="spellEnd"/>
+      <w:r>
+        <w:t xml:space="preserve"> class, there is an override method, execute(). The execute() has an if-else statement to check the probability of bite and punch getting missed. </w:t>
+      </w:r>
+      <w:proofErr w:type="spellStart"/>
+      <w:r>
+        <w:t>nextDouble</w:t>
+      </w:r>
+      <w:proofErr w:type="spellEnd"/>
+      <w:r>
+        <w:t>()  can be implemented in this if-else statement to reach the aim.</w:t>
+      </w:r>
+    </w:p>
+    <w:p>
+      <w:pPr>
+        <w:pStyle w:val="ListParagraph"/>
+        <w:numPr>
+          <w:ilvl w:val="0"/>
+          <w:numId w:val="9"/>
+        </w:numPr>
+        <w:spacing w:line="360" w:lineRule="auto"/>
+        <w:jc w:val="both"/>
+      </w:pPr>
+      <w:r>
+        <w:t>For example, if the weapon is bite and the probability of using bite is checked before the actor returns String that describe that action.</w:t>
+      </w:r>
+    </w:p>
+    <w:p>
+      <w:pPr>
+        <w:pStyle w:val="ListParagraph"/>
+        <w:spacing w:line="360" w:lineRule="auto"/>
+        <w:ind w:left="360"/>
+        <w:jc w:val="both"/>
+      </w:pPr>
+    </w:p>
+    <w:p>
+      <w:pPr>
+        <w:pStyle w:val="ListParagraph"/>
+        <w:numPr>
+          <w:ilvl w:val="0"/>
+          <w:numId w:val="9"/>
+        </w:numPr>
+        <w:spacing w:line="360" w:lineRule="auto"/>
+        <w:jc w:val="both"/>
+      </w:pPr>
       <w:r>
         <w:rPr>
           <w:u w:val="single"/>
         </w:rPr>
-        <w:t xml:space="preserve"> have a lower chance of hitting than the punch attack, but do more damage.</w:t>
+        <w:t>If the zombie bites human successfully, it restores 5 health points.</w:t>
       </w:r>
     </w:p>
     <w:p>
@@ -1131,71 +1221,135 @@
           <w:numId w:val="9"/>
         </w:numPr>
         <w:spacing w:line="360" w:lineRule="auto"/>
-      </w:pPr>
-      <w:r>
-        <w:t>To achieve this functionality, in the Zombie class</w:t>
-      </w:r>
+        <w:jc w:val="both"/>
+      </w:pPr>
+      <w:r>
+        <w:t xml:space="preserve">To achieve this: an if statement is added into a method execute() in </w:t>
+      </w:r>
+      <w:proofErr w:type="spellStart"/>
+      <w:r>
+        <w:t>AttackHumanAction</w:t>
+      </w:r>
+      <w:proofErr w:type="spellEnd"/>
+      <w:r>
+        <w:t xml:space="preserve"> class. </w:t>
+      </w:r>
+    </w:p>
+    <w:p>
+      <w:pPr>
+        <w:pStyle w:val="ListParagraph"/>
+        <w:numPr>
+          <w:ilvl w:val="0"/>
+          <w:numId w:val="9"/>
+        </w:numPr>
+        <w:spacing w:line="360" w:lineRule="auto"/>
+        <w:jc w:val="both"/>
+      </w:pPr>
+      <w:r>
+        <w:t>Heal method from Actor class is being called if the human is bitten by zombie.</w:t>
+      </w:r>
+    </w:p>
+    <w:p>
+      <w:pPr>
+        <w:pStyle w:val="ListParagraph"/>
+        <w:spacing w:line="360" w:lineRule="auto"/>
+        <w:jc w:val="both"/>
+      </w:pPr>
+    </w:p>
+    <w:p>
+      <w:pPr>
+        <w:pStyle w:val="ListParagraph"/>
+        <w:numPr>
+          <w:ilvl w:val="0"/>
+          <w:numId w:val="9"/>
+        </w:numPr>
+        <w:spacing w:line="360" w:lineRule="auto"/>
+      </w:pPr>
+      <w:r>
+        <w:rPr>
+          <w:u w:val="single"/>
+        </w:rPr>
+        <w:t>If there is a weapon at the Zombie's location when its turn starts, the Zombie should pick it up</w:t>
+      </w:r>
+      <w:r>
+        <w:t xml:space="preserve">. This means that Zombie will use that weapon instead of its intrinsic weapon like bite or punch. To achieve this functionality, a new class, </w:t>
+      </w:r>
+      <w:proofErr w:type="spellStart"/>
+      <w:r>
+        <w:t>PickUpWeaponBehaviour</w:t>
+      </w:r>
+      <w:proofErr w:type="spellEnd"/>
+      <w:r>
+        <w:t xml:space="preserve"> is created. It implements Behaviour class to improve the reusability of code. There is an override method called </w:t>
+      </w:r>
+      <w:proofErr w:type="spellStart"/>
+      <w:r>
+        <w:t>getAction</w:t>
+      </w:r>
+      <w:proofErr w:type="spellEnd"/>
+      <w:r>
+        <w:t xml:space="preserve">(). In this method, there will be a for loop that iterates every item in that specific location. To pick up the item from zombie, the item must have the ability to be weaponised and it is portable. To achieve these, </w:t>
+      </w:r>
+      <w:proofErr w:type="spellStart"/>
+      <w:r>
+        <w:t>getPickUpAction</w:t>
+      </w:r>
+      <w:proofErr w:type="spellEnd"/>
+      <w:r>
+        <w:t xml:space="preserve">() and </w:t>
+      </w:r>
+      <w:proofErr w:type="spellStart"/>
+      <w:r>
+        <w:t>asWeapon</w:t>
+      </w:r>
+      <w:proofErr w:type="spellEnd"/>
+      <w:r>
+        <w:t>() from item class will be called to check the requirement before pick up the weapon.</w:t>
+      </w:r>
+    </w:p>
+    <w:p>
+      <w:pPr>
+        <w:pStyle w:val="ListParagraph"/>
+        <w:numPr>
+          <w:ilvl w:val="0"/>
+          <w:numId w:val="9"/>
+        </w:numPr>
+        <w:spacing w:line="360" w:lineRule="auto"/>
+      </w:pPr>
+      <w:r>
+        <w:t xml:space="preserve">If the item </w:t>
+      </w:r>
+      <w:proofErr w:type="spellStart"/>
+      <w:r>
+        <w:t>acheives</w:t>
+      </w:r>
+      <w:proofErr w:type="spellEnd"/>
+      <w:r>
+        <w:t xml:space="preserve"> those </w:t>
+      </w:r>
+      <w:proofErr w:type="spellStart"/>
+      <w:r>
+        <w:t>requirementys</w:t>
+      </w:r>
+      <w:proofErr w:type="spellEnd"/>
       <w:r>
         <w:t xml:space="preserve">, </w:t>
       </w:r>
-      <w:r>
-        <w:t xml:space="preserve">Bite is added as an intrinsic weapon into </w:t>
-      </w:r>
-      <w:proofErr w:type="spellStart"/>
-      <w:r>
-        <w:t>getIntrinsicWeapon</w:t>
-      </w:r>
-      <w:proofErr w:type="spellEnd"/>
-      <w:r>
-        <w:t>(). So there are 2 intrinsic weapons such as punch and bite for zombi</w:t>
-      </w:r>
-      <w:r>
-        <w:t xml:space="preserve">e. I set the </w:t>
-      </w:r>
-      <w:proofErr w:type="spellStart"/>
-      <w:r>
-        <w:t>damge</w:t>
-      </w:r>
-      <w:proofErr w:type="spellEnd"/>
-      <w:r>
-        <w:t xml:space="preserve"> of bite as </w:t>
-      </w:r>
-      <w:r>
-        <w:t>20</w:t>
-      </w:r>
-      <w:r>
-        <w:t xml:space="preserve"> per hit which is higher than punch damage. To make the zombie has 50% probability of using bite instead of their</w:t>
-      </w:r>
-      <w:r>
-        <w:t xml:space="preserve"> </w:t>
-      </w:r>
-      <w:r>
-        <w:t xml:space="preserve">normal </w:t>
-      </w:r>
-      <w:r>
-        <w:t>attack</w:t>
-      </w:r>
-      <w:r>
-        <w:t xml:space="preserve"> which is punch. An If-else statement has to be implemented in </w:t>
-      </w:r>
-      <w:proofErr w:type="spellStart"/>
-      <w:r>
-        <w:t>getIntrinsicWeapon</w:t>
-      </w:r>
-      <w:proofErr w:type="spellEnd"/>
-      <w:r>
-        <w:t xml:space="preserve">(). In the if-else statement, </w:t>
-      </w:r>
-      <w:proofErr w:type="spellStart"/>
-      <w:r>
-        <w:t>next</w:t>
-      </w:r>
-      <w:r>
-        <w:t>Double</w:t>
-      </w:r>
-      <w:proofErr w:type="spellEnd"/>
-      <w:r>
-        <w:t>() method that is imported from Random class has to be used to check the 50% probability of using bite for every zombie in each turn.</w:t>
+      <w:proofErr w:type="spellStart"/>
+      <w:r>
+        <w:t>getAction</w:t>
+      </w:r>
+      <w:proofErr w:type="spellEnd"/>
+      <w:r>
+        <w:t xml:space="preserve">() will return </w:t>
+      </w:r>
+      <w:proofErr w:type="spellStart"/>
+      <w:r>
+        <w:t>PickUpItemAction</w:t>
+      </w:r>
+      <w:proofErr w:type="spellEnd"/>
+      <w:r>
+        <w:t>.</w:t>
       </w:r>
     </w:p>
     <w:p>
@@ -1206,66 +1360,25 @@
           <w:numId w:val="9"/>
         </w:numPr>
         <w:spacing w:line="360" w:lineRule="auto"/>
-        <w:jc w:val="both"/>
-      </w:pPr>
-      <w:r>
-        <w:lastRenderedPageBreak/>
-        <w:t>B</w:t>
-      </w:r>
-      <w:r>
-        <w:t xml:space="preserve">ite </w:t>
-      </w:r>
-      <w:proofErr w:type="spellStart"/>
-      <w:r>
-        <w:t>atack</w:t>
-      </w:r>
-      <w:proofErr w:type="spellEnd"/>
-      <w:r>
-        <w:t xml:space="preserve"> should have a lower chance of hitting than the punch attack. To achieve this </w:t>
-      </w:r>
-      <w:proofErr w:type="spellStart"/>
-      <w:r>
-        <w:t>functionaility</w:t>
-      </w:r>
-      <w:proofErr w:type="spellEnd"/>
-      <w:r>
-        <w:t xml:space="preserve">, a new class, </w:t>
-      </w:r>
-      <w:proofErr w:type="spellStart"/>
-      <w:r>
-        <w:t>AttackHumanAction</w:t>
-      </w:r>
-      <w:proofErr w:type="spellEnd"/>
-      <w:r>
-        <w:t xml:space="preserve"> class is created and it inherits </w:t>
-      </w:r>
-      <w:proofErr w:type="spellStart"/>
-      <w:r>
-        <w:t>AttackAction</w:t>
-      </w:r>
-      <w:proofErr w:type="spellEnd"/>
-      <w:r>
-        <w:t xml:space="preserve"> class. In </w:t>
-      </w:r>
-      <w:proofErr w:type="spellStart"/>
-      <w:r>
-        <w:t>AttackHumanAction</w:t>
-      </w:r>
-      <w:proofErr w:type="spellEnd"/>
-      <w:r>
-        <w:t xml:space="preserve"> class, there is an override method, execute(). T</w:t>
-      </w:r>
-      <w:r>
-        <w:t xml:space="preserve">he execute() has an if-else statement to check the probability of bite and punch getting missed. </w:t>
-      </w:r>
-      <w:proofErr w:type="spellStart"/>
-      <w:r>
-        <w:t>nextDouble</w:t>
-      </w:r>
-      <w:proofErr w:type="spellEnd"/>
-      <w:r>
-        <w:t>()  can be implemented in this if-else statement to reach the aim.</w:t>
-      </w:r>
+      </w:pPr>
+      <w:r>
+        <w:t xml:space="preserve">If the item cannot be weaponised or it is not portable, </w:t>
+      </w:r>
+      <w:proofErr w:type="spellStart"/>
+      <w:r>
+        <w:t>getAction</w:t>
+      </w:r>
+      <w:proofErr w:type="spellEnd"/>
+      <w:r>
+        <w:t>() will return null.</w:t>
+      </w:r>
+    </w:p>
+    <w:p>
+      <w:pPr>
+        <w:pStyle w:val="ListParagraph"/>
+        <w:spacing w:line="360" w:lineRule="auto"/>
+        <w:ind w:left="0"/>
+      </w:pPr>
     </w:p>
     <w:p>
       <w:pPr>
@@ -1275,22 +1388,46 @@
           <w:numId w:val="9"/>
         </w:numPr>
         <w:spacing w:line="360" w:lineRule="auto"/>
-        <w:jc w:val="both"/>
-      </w:pPr>
-      <w:r>
-        <w:t>For example, if the weapon is bite and the probability of using bite is checked be</w:t>
-      </w:r>
-      <w:r>
-        <w:t>fore the actor returns String that describe that action.</w:t>
-      </w:r>
-    </w:p>
-    <w:p>
-      <w:pPr>
-        <w:pStyle w:val="ListParagraph"/>
-        <w:spacing w:line="360" w:lineRule="auto"/>
-        <w:ind w:left="360"/>
-        <w:jc w:val="both"/>
-      </w:pPr>
+      </w:pPr>
+      <w:r>
+        <w:rPr>
+          <w:u w:val="single"/>
+        </w:rPr>
+        <w:t>Every turn, each Zombie should have a 10% chance of saying "</w:t>
+      </w:r>
+      <w:proofErr w:type="spellStart"/>
+      <w:r>
+        <w:rPr>
+          <w:u w:val="single"/>
+        </w:rPr>
+        <w:t>Braaains</w:t>
+      </w:r>
+      <w:proofErr w:type="spellEnd"/>
+      <w:r>
+        <w:rPr>
+          <w:u w:val="single"/>
+        </w:rPr>
+        <w:t>"</w:t>
+      </w:r>
+      <w:r>
+        <w:t xml:space="preserve">. To achieve this functionality, new classes </w:t>
+      </w:r>
+      <w:proofErr w:type="spellStart"/>
+      <w:r>
+        <w:t>ShoutBehaviour</w:t>
+      </w:r>
+      <w:proofErr w:type="spellEnd"/>
+      <w:r>
+        <w:t xml:space="preserve"> and </w:t>
+      </w:r>
+      <w:proofErr w:type="spellStart"/>
+      <w:r>
+        <w:t>ShoutAction</w:t>
+      </w:r>
+      <w:proofErr w:type="spellEnd"/>
+      <w:r>
+        <w:t xml:space="preserve"> are created. </w:t>
+      </w:r>
     </w:p>
     <w:p>
       <w:pPr>
@@ -1300,13 +1437,25 @@
           <w:numId w:val="9"/>
         </w:numPr>
         <w:spacing w:line="360" w:lineRule="auto"/>
-        <w:jc w:val="both"/>
-      </w:pPr>
-      <w:r>
-        <w:rPr>
-          <w:u w:val="single"/>
-        </w:rPr>
-        <w:t>If the zombie bites human successfully, it restores 5 health points.</w:t>
+      </w:pPr>
+      <w:r>
+        <w:t xml:space="preserve">Main function of </w:t>
+      </w:r>
+      <w:proofErr w:type="spellStart"/>
+      <w:r>
+        <w:t>ShoutBehaviour</w:t>
+      </w:r>
+      <w:proofErr w:type="spellEnd"/>
+      <w:r>
+        <w:t xml:space="preserve"> class is to return </w:t>
+      </w:r>
+      <w:proofErr w:type="spellStart"/>
+      <w:r>
+        <w:t>ShoutAction</w:t>
+      </w:r>
+      <w:proofErr w:type="spellEnd"/>
+      <w:r>
+        <w:t>.</w:t>
       </w:r>
     </w:p>
     <w:p>
@@ -1317,72 +1466,14 @@
           <w:numId w:val="9"/>
         </w:numPr>
         <w:spacing w:line="360" w:lineRule="auto"/>
-        <w:jc w:val="both"/>
-      </w:pPr>
-      <w:r>
-        <w:t xml:space="preserve">To achieve this: an if statement is added into a method execute() in </w:t>
-      </w:r>
-      <w:proofErr w:type="spellStart"/>
-      <w:r>
-        <w:t>AttackHumanAction</w:t>
-      </w:r>
-      <w:proofErr w:type="spellEnd"/>
-      <w:r>
-        <w:t xml:space="preserve"> class. </w:t>
-      </w:r>
-    </w:p>
-    <w:p>
-      <w:pPr>
-        <w:pStyle w:val="ListParagraph"/>
-        <w:numPr>
-          <w:ilvl w:val="0"/>
-          <w:numId w:val="9"/>
-        </w:numPr>
-        <w:spacing w:line="360" w:lineRule="auto"/>
-        <w:jc w:val="both"/>
-      </w:pPr>
-      <w:r>
-        <w:t>Heal method from Actor class is be</w:t>
-      </w:r>
-      <w:r>
-        <w:t>ing called if the human is bitten by zombie.</w:t>
-      </w:r>
-    </w:p>
-    <w:p>
-      <w:pPr>
-        <w:pStyle w:val="ListParagraph"/>
-        <w:spacing w:line="360" w:lineRule="auto"/>
-        <w:jc w:val="both"/>
-      </w:pPr>
-    </w:p>
-    <w:p>
-      <w:pPr>
-        <w:pStyle w:val="ListParagraph"/>
-        <w:numPr>
-          <w:ilvl w:val="0"/>
-          <w:numId w:val="9"/>
-        </w:numPr>
-        <w:spacing w:line="360" w:lineRule="auto"/>
-      </w:pPr>
-      <w:r>
-        <w:rPr>
-          <w:u w:val="single"/>
-        </w:rPr>
-        <w:t>If there is a weapon at the Zombie's location when its turn starts, the Zombie should pick it up</w:t>
-      </w:r>
-      <w:r>
-        <w:t>. This means that Zombie will use that weapon instead of its intrinsic weapon like bite or punch. To achieve thi</w:t>
-      </w:r>
-      <w:r>
-        <w:t xml:space="preserve">s functionality, a new class, </w:t>
-      </w:r>
-      <w:proofErr w:type="spellStart"/>
-      <w:r>
-        <w:t>PickUpWeaponBehaviour</w:t>
-      </w:r>
-      <w:proofErr w:type="spellEnd"/>
-      <w:r>
-        <w:t xml:space="preserve"> is created. It implements Behaviour class to improve the reusability of code. There is an override method called </w:t>
+      </w:pPr>
+      <w:proofErr w:type="spellStart"/>
+      <w:r>
+        <w:t>ShoutBehaviour</w:t>
+      </w:r>
+      <w:proofErr w:type="spellEnd"/>
+      <w:r>
+        <w:t xml:space="preserve"> class has an override method called </w:t>
       </w:r>
       <w:proofErr w:type="spellStart"/>
       <w:r>
@@ -1390,221 +1481,7 @@
       </w:r>
       <w:proofErr w:type="spellEnd"/>
       <w:r>
-        <w:t>(). In this method, there will be a for loop that iterates every item in that spec</w:t>
-      </w:r>
-      <w:r>
-        <w:t xml:space="preserve">ific location. To pick up the item from zombie, the item must have the ability to be weaponised and it is portable. To achieve these, </w:t>
-      </w:r>
-      <w:proofErr w:type="spellStart"/>
-      <w:r>
-        <w:t>getPickUpAction</w:t>
-      </w:r>
-      <w:proofErr w:type="spellEnd"/>
-      <w:r>
-        <w:t xml:space="preserve">() and </w:t>
-      </w:r>
-      <w:proofErr w:type="spellStart"/>
-      <w:r>
-        <w:t>asWeapon</w:t>
-      </w:r>
-      <w:proofErr w:type="spellEnd"/>
-      <w:r>
-        <w:t>() from item class will be called to check the requirement before pick up the weapon.</w:t>
-      </w:r>
-    </w:p>
-    <w:p>
-      <w:pPr>
-        <w:pStyle w:val="ListParagraph"/>
-        <w:numPr>
-          <w:ilvl w:val="0"/>
-          <w:numId w:val="9"/>
-        </w:numPr>
-        <w:spacing w:line="360" w:lineRule="auto"/>
-      </w:pPr>
-      <w:r>
-        <w:t>If the</w:t>
-      </w:r>
-      <w:r>
-        <w:t xml:space="preserve"> item </w:t>
-      </w:r>
-      <w:proofErr w:type="spellStart"/>
-      <w:r>
-        <w:t>acheives</w:t>
-      </w:r>
-      <w:proofErr w:type="spellEnd"/>
-      <w:r>
-        <w:t xml:space="preserve"> those </w:t>
-      </w:r>
-      <w:proofErr w:type="spellStart"/>
-      <w:r>
-        <w:t>requirementys</w:t>
-      </w:r>
-      <w:proofErr w:type="spellEnd"/>
-      <w:r>
-        <w:t xml:space="preserve">, </w:t>
-      </w:r>
-      <w:proofErr w:type="spellStart"/>
-      <w:r>
-        <w:t>getAction</w:t>
-      </w:r>
-      <w:proofErr w:type="spellEnd"/>
-      <w:r>
-        <w:t xml:space="preserve">() will return </w:t>
-      </w:r>
-      <w:proofErr w:type="spellStart"/>
-      <w:r>
-        <w:t>PickUpItemAction</w:t>
-      </w:r>
-      <w:proofErr w:type="spellEnd"/>
-      <w:r>
-        <w:t>.</w:t>
-      </w:r>
-    </w:p>
-    <w:p>
-      <w:pPr>
-        <w:pStyle w:val="ListParagraph"/>
-        <w:numPr>
-          <w:ilvl w:val="0"/>
-          <w:numId w:val="9"/>
-        </w:numPr>
-        <w:spacing w:line="360" w:lineRule="auto"/>
-      </w:pPr>
-      <w:r>
-        <w:t xml:space="preserve">If the item cannot be weaponised or it is not portable, </w:t>
-      </w:r>
-      <w:proofErr w:type="spellStart"/>
-      <w:r>
-        <w:t>getAction</w:t>
-      </w:r>
-      <w:proofErr w:type="spellEnd"/>
-      <w:r>
-        <w:t>() will return null.</w:t>
-      </w:r>
-    </w:p>
-    <w:p>
-      <w:pPr>
-        <w:pStyle w:val="ListParagraph"/>
-        <w:spacing w:line="360" w:lineRule="auto"/>
-        <w:ind w:left="0"/>
-      </w:pPr>
-    </w:p>
-    <w:p>
-      <w:pPr>
-        <w:pStyle w:val="ListParagraph"/>
-        <w:numPr>
-          <w:ilvl w:val="0"/>
-          <w:numId w:val="9"/>
-        </w:numPr>
-        <w:spacing w:line="360" w:lineRule="auto"/>
-      </w:pPr>
-      <w:r>
-        <w:rPr>
-          <w:u w:val="single"/>
-        </w:rPr>
-        <w:t>Every turn, each Zombie should have a 10% chance of saying "</w:t>
-      </w:r>
-      <w:proofErr w:type="spellStart"/>
-      <w:r>
-        <w:rPr>
-          <w:u w:val="single"/>
-        </w:rPr>
-        <w:t>Braaains</w:t>
-      </w:r>
-      <w:proofErr w:type="spellEnd"/>
-      <w:r>
-        <w:rPr>
-          <w:u w:val="single"/>
-        </w:rPr>
-        <w:t>"</w:t>
-      </w:r>
-      <w:r>
-        <w:t>. To achieve this func</w:t>
-      </w:r>
-      <w:r>
-        <w:t>tionality, new class</w:t>
-      </w:r>
-      <w:r>
-        <w:t>es</w:t>
-      </w:r>
-      <w:r>
-        <w:t xml:space="preserve"> </w:t>
-      </w:r>
-      <w:proofErr w:type="spellStart"/>
-      <w:r>
-        <w:t>ShoutBehaviour</w:t>
-      </w:r>
-      <w:proofErr w:type="spellEnd"/>
-      <w:r>
-        <w:t xml:space="preserve"> and </w:t>
-      </w:r>
-      <w:proofErr w:type="spellStart"/>
-      <w:r>
-        <w:t>ShoutAction</w:t>
-      </w:r>
-      <w:proofErr w:type="spellEnd"/>
-      <w:r>
-        <w:t xml:space="preserve"> are created. </w:t>
-      </w:r>
-    </w:p>
-    <w:p>
-      <w:pPr>
-        <w:pStyle w:val="ListParagraph"/>
-        <w:numPr>
-          <w:ilvl w:val="0"/>
-          <w:numId w:val="9"/>
-        </w:numPr>
-        <w:spacing w:line="360" w:lineRule="auto"/>
-      </w:pPr>
-      <w:r>
-        <w:t xml:space="preserve">Main function of </w:t>
-      </w:r>
-      <w:proofErr w:type="spellStart"/>
-      <w:r>
-        <w:t>ShoutBehaviour</w:t>
-      </w:r>
-      <w:proofErr w:type="spellEnd"/>
-      <w:r>
-        <w:t xml:space="preserve"> class is to return </w:t>
-      </w:r>
-      <w:proofErr w:type="spellStart"/>
-      <w:r>
-        <w:t>ShoutAction</w:t>
-      </w:r>
-      <w:proofErr w:type="spellEnd"/>
-      <w:r>
-        <w:t>.</w:t>
-      </w:r>
-    </w:p>
-    <w:p>
-      <w:pPr>
-        <w:pStyle w:val="ListParagraph"/>
-        <w:numPr>
-          <w:ilvl w:val="0"/>
-          <w:numId w:val="9"/>
-        </w:numPr>
-        <w:spacing w:line="360" w:lineRule="auto"/>
-      </w:pPr>
-      <w:proofErr w:type="spellStart"/>
-      <w:r>
-        <w:t>ShoutBehaviour</w:t>
-      </w:r>
-      <w:proofErr w:type="spellEnd"/>
-      <w:r>
-        <w:t xml:space="preserve"> class has an override method called </w:t>
-      </w:r>
-      <w:proofErr w:type="spellStart"/>
-      <w:r>
-        <w:t>getAction</w:t>
-      </w:r>
-      <w:proofErr w:type="spellEnd"/>
-      <w:r>
-        <w:t xml:space="preserve">() and an attribute with type </w:t>
-      </w:r>
-      <w:r>
-        <w:t>String Array named as words</w:t>
-      </w:r>
-      <w:r>
-        <w:t xml:space="preserve"> that store every Word.</w:t>
+        <w:t>() and an attribute with type String Array named as words that store every Word.</w:t>
       </w:r>
     </w:p>
     <w:p>
@@ -1651,10 +1528,7 @@
       </w:r>
       <w:proofErr w:type="spellStart"/>
       <w:r>
-        <w:t>SHo</w:t>
-      </w:r>
-      <w:r>
-        <w:t>ut</w:t>
+        <w:t>SHout</w:t>
       </w:r>
       <w:proofErr w:type="spellEnd"/>
       <w:r>
@@ -1687,10 +1561,7 @@
       </w:r>
       <w:proofErr w:type="spellEnd"/>
       <w:r>
-        <w:t>() within the for loop that iterates every wo</w:t>
-      </w:r>
-      <w:r>
-        <w:t>rd that is stored in Array String.</w:t>
+        <w:t>() within the for loop that iterates every word that is stored in Array String.</w:t>
       </w:r>
     </w:p>
     <w:p>
@@ -1724,10 +1595,7 @@
       </w:r>
       <w:proofErr w:type="spellEnd"/>
       <w:r>
-        <w:t>. Otherw</w:t>
-      </w:r>
-      <w:r>
-        <w:t>ise, it returns null.</w:t>
+        <w:t>. Otherwise, it returns null.</w:t>
       </w:r>
     </w:p>
     <w:p>
@@ -3084,6 +2952,9 @@
         <w:jc w:val="both"/>
       </w:pPr>
       <w:r>
+        <w:rPr>
+          <w:noProof/>
+        </w:rPr>
         <w:drawing>
           <wp:inline distT="0" distB="0" distL="0" distR="0" wp14:anchorId="394E9ACD" wp14:editId="17956FA2">
             <wp:extent cx="5727700" cy="3467735"/>
@@ -3269,7 +3140,15 @@
         <w:jc w:val="both"/>
       </w:pPr>
       <w:r>
-        <w:t>Limb class is an abstract class so that Arm and Leg can inherit it, and increase the code reusability since both Arm and Leg are quite similar with a key difference of what their upgraded weapon will be.</w:t>
+        <w:t xml:space="preserve">Limb class is an abstract class so that Arm and Leg can inherit </w:t>
+      </w:r>
+      <w:proofErr w:type="gramStart"/>
+      <w:r>
+        <w:t>it, and</w:t>
+      </w:r>
+      <w:proofErr w:type="gramEnd"/>
+      <w:r>
+        <w:t xml:space="preserve"> increase the code reusability since both Arm and Leg are quite similar with a key difference of what their upgraded weapon will be.</w:t>
       </w:r>
     </w:p>
     <w:p>
@@ -3342,14 +3221,7 @@
           <w:b/>
           <w:bCs/>
         </w:rPr>
-        <w:t>Any attacks on a Zombie that causes damage will have a chance to knock at least one of its limb off.</w:t>
-      </w:r>
-      <w:r>
-        <w:rPr>
-          <w:b/>
-          <w:bCs/>
-        </w:rPr>
-        <w:t xml:space="preserve"> If the Zombie loses one arm, the probability of </w:t>
+        <w:t xml:space="preserve">Any attacks on a Zombie that causes damage will have a chance to knock at least one of its limb off. If the Zombie loses one arm, the probability of </w:t>
       </w:r>
       <w:r>
         <w:rPr>
@@ -3960,7 +3832,13 @@
         <w:jc w:val="both"/>
       </w:pPr>
       <w:r>
-        <w:t>It is represented by the letter “C” when it’s on the ground</w:t>
+        <w:t>It is represented by the letter “</w:t>
+      </w:r>
+      <w:r>
+        <w:t>B</w:t>
+      </w:r>
+      <w:r>
+        <w:t>” when it’s on the ground</w:t>
       </w:r>
     </w:p>
     <w:p>
@@ -4097,6 +3975,9 @@
         <w:jc w:val="both"/>
       </w:pPr>
       <w:r>
+        <w:rPr>
+          <w:noProof/>
+        </w:rPr>
         <w:drawing>
           <wp:inline distT="0" distB="0" distL="0" distR="0" wp14:anchorId="5AE8666D" wp14:editId="20AE55DE">
             <wp:extent cx="5727700" cy="4040505"/>
@@ -4391,10 +4272,7 @@
         <w:jc w:val="both"/>
       </w:pPr>
       <w:r>
-        <w:t>Extends Item abstract class to reduce code duplication as it has same</w:t>
-      </w:r>
-      <w:r>
-        <w:t xml:space="preserve"> functionality.</w:t>
+        <w:t>Extends Item abstract class to reduce code duplication as it has same functionality.</w:t>
       </w:r>
     </w:p>
     <w:p>
@@ -4408,26 +4286,27 @@
         <w:jc w:val="both"/>
       </w:pPr>
       <w:r>
-        <w:t xml:space="preserve">It is used to represent dead Human which has health points &lt; = 0. This item is dropped when a Human is killed by Zombie by modifying the execute method in </w:t>
-      </w:r>
-      <w:proofErr w:type="spellStart"/>
-      <w:r>
-        <w:t>AttackAction</w:t>
-      </w:r>
-      <w:proofErr w:type="spellEnd"/>
-      <w:r>
-        <w:t xml:space="preserve"> class where the ( !</w:t>
-      </w:r>
-      <w:proofErr w:type="spellStart"/>
-      <w:r>
-        <w:t>target.isConscious</w:t>
-      </w:r>
-      <w:proofErr w:type="spellEnd"/>
-      <w:r>
-        <w:t>() )is false, a new object is creat</w:t>
-      </w:r>
-      <w:r>
-        <w:t xml:space="preserve">ed of type </w:t>
+        <w:t>It is used to represent dead Human which has health points &lt; = 0.</w:t>
+      </w:r>
+      <w:r>
+        <w:t xml:space="preserve"> If the target is Zombie type, it will create a new corpse item with </w:t>
+      </w:r>
+      <w:proofErr w:type="spellStart"/>
+      <w:r>
+        <w:t>displayChar</w:t>
+      </w:r>
+      <w:proofErr w:type="spellEnd"/>
+      <w:r>
+        <w:t>=’&amp;’ to represent dead zombies.</w:t>
+      </w:r>
+      <w:r>
+        <w:t xml:space="preserve"> </w:t>
+      </w:r>
+      <w:r>
+        <w:t>when a Human is killed by Zombie</w:t>
+      </w:r>
+      <w:r>
+        <w:t xml:space="preserve">, the </w:t>
       </w:r>
       <w:proofErr w:type="spellStart"/>
       <w:r>
@@ -4435,8 +4314,28 @@
       </w:r>
       <w:proofErr w:type="spellEnd"/>
       <w:r>
+        <w:t xml:space="preserve"> item </w:t>
+      </w:r>
+      <w:r>
+        <w:t xml:space="preserve">is dropped </w:t>
+      </w:r>
+      <w:r>
+        <w:t>where</w:t>
+      </w:r>
+      <w:r>
+        <w:t xml:space="preserve"> a new object is created of type </w:t>
+      </w:r>
+      <w:proofErr w:type="spellStart"/>
+      <w:r>
+        <w:t>HumanCorpse</w:t>
+      </w:r>
+      <w:proofErr w:type="spellEnd"/>
+      <w:r>
         <w:t xml:space="preserve"> and added onto the map location.</w:t>
       </w:r>
+      <w:r>
+        <w:t xml:space="preserve"> </w:t>
+      </w:r>
     </w:p>
     <w:p>
       <w:pPr>
@@ -4479,10 +4378,7 @@
         <w:jc w:val="both"/>
       </w:pPr>
       <w:r>
-        <w:t>It has a new attribute called counter of type int, int countdown = 5-10, randomly generated between 5 to 10 turns, w</w:t>
-      </w:r>
-      <w:r>
-        <w:t>here this represents the number of turns before it spawns a Zombie at the original location.</w:t>
+        <w:t>It has a new attribute of type int, countdown = 5-10, randomly generated between 5 to 10 turns, where this represents the number of turns before it spawns a Zombie at the original location.</w:t>
       </w:r>
     </w:p>
     <w:p>
@@ -4499,23 +4395,20 @@
         <w:t xml:space="preserve">Modifies the method tick() in Item abstract class which decreases the countdown by 1 every time tick is called. When countdown reaches 0, calls </w:t>
       </w:r>
       <w:proofErr w:type="spellStart"/>
+      <w:proofErr w:type="gramStart"/>
       <w:r>
         <w:t>spawnZombie</w:t>
       </w:r>
       <w:proofErr w:type="spellEnd"/>
       <w:r>
-        <w:t>() metho</w:t>
-      </w:r>
-      <w:r>
-        <w:t xml:space="preserve">d and removes the </w:t>
-      </w:r>
-      <w:proofErr w:type="spellStart"/>
-      <w:r>
-        <w:t>humanCorpse</w:t>
-      </w:r>
-      <w:proofErr w:type="spellEnd"/>
-      <w:r>
-        <w:t xml:space="preserve"> item from the map.</w:t>
+        <w:t>(</w:t>
+      </w:r>
+      <w:proofErr w:type="gramEnd"/>
+      <w:r>
+        <w:t>) method</w:t>
+      </w:r>
+      <w:r>
+        <w:t>.</w:t>
       </w:r>
     </w:p>
     <w:p>
@@ -4532,36 +4425,28 @@
         <w:t xml:space="preserve">Has a new method </w:t>
       </w:r>
       <w:proofErr w:type="spellStart"/>
+      <w:proofErr w:type="gramStart"/>
       <w:r>
         <w:t>spawnZombie</w:t>
       </w:r>
       <w:proofErr w:type="spellEnd"/>
       <w:r>
-        <w:t xml:space="preserve">() that create a zombie at the current location using </w:t>
-      </w:r>
-      <w:proofErr w:type="spellStart"/>
-      <w:r>
-        <w:t>addActor</w:t>
-      </w:r>
-      <w:proofErr w:type="spellEnd"/>
-      <w:r>
-        <w:t xml:space="preserve">(Actor actor) method in Location class, </w:t>
-      </w:r>
-      <w:proofErr w:type="spellStart"/>
-      <w:r>
-        <w:t>addActor</w:t>
-      </w:r>
-      <w:proofErr w:type="spellEnd"/>
-      <w:r>
-        <w:t>( new Zombie(“</w:t>
-      </w:r>
-      <w:proofErr w:type="spellStart"/>
-      <w:r>
-        <w:t>ZombieName</w:t>
-      </w:r>
-      <w:proofErr w:type="spellEnd"/>
-      <w:r>
-        <w:t>”))</w:t>
+        <w:t>(</w:t>
+      </w:r>
+      <w:proofErr w:type="gramEnd"/>
+      <w:r>
+        <w:t>) that create a zombie at the current location</w:t>
+      </w:r>
+      <w:r>
+        <w:t xml:space="preserve"> and remove the </w:t>
+      </w:r>
+      <w:proofErr w:type="spellStart"/>
+      <w:r>
+        <w:t>HumanCorpse</w:t>
+      </w:r>
+      <w:proofErr w:type="spellEnd"/>
+      <w:r>
+        <w:t xml:space="preserve"> object.</w:t>
       </w:r>
     </w:p>
     <w:p>
@@ -4602,10 +4487,7 @@
         <w:jc w:val="both"/>
       </w:pPr>
       <w:r>
-        <w:t>New class added: Farm</w:t>
-      </w:r>
-      <w:r>
-        <w:t xml:space="preserve">er </w:t>
+        <w:t xml:space="preserve">New class added: Farmer </w:t>
       </w:r>
     </w:p>
     <w:p>
@@ -4642,18 +4524,41 @@
         <w:jc w:val="both"/>
       </w:pPr>
       <w:r>
-        <w:t xml:space="preserve">It has an attribute of </w:t>
-      </w:r>
-      <w:proofErr w:type="spellStart"/>
-      <w:r>
-        <w:t>farmbehaviour</w:t>
-      </w:r>
-      <w:proofErr w:type="spellEnd"/>
-      <w:r>
-        <w:t xml:space="preserve"> Class that allows Farmer to do their objectives in the </w:t>
-      </w:r>
-      <w:r>
-        <w:t>game which is farming and crops.</w:t>
+        <w:t>It has an attribute</w:t>
+      </w:r>
+      <w:r>
+        <w:t>,</w:t>
+      </w:r>
+      <w:r>
+        <w:t xml:space="preserve"> </w:t>
+      </w:r>
+      <w:proofErr w:type="gramStart"/>
+      <w:r>
+        <w:t>Behaviour[</w:t>
+      </w:r>
+      <w:proofErr w:type="gramEnd"/>
+      <w:r>
+        <w:t>] behaviours,</w:t>
+      </w:r>
+      <w:r>
+        <w:t xml:space="preserve"> </w:t>
+      </w:r>
+      <w:r>
+        <w:t xml:space="preserve">which stores the </w:t>
+      </w:r>
+      <w:proofErr w:type="spellStart"/>
+      <w:r>
+        <w:t>Farmbehaviour</w:t>
+      </w:r>
+      <w:proofErr w:type="spellEnd"/>
+      <w:r>
+        <w:t xml:space="preserve"> </w:t>
+      </w:r>
+      <w:r>
+        <w:t>and other behaviour that Human has.</w:t>
+      </w:r>
+      <w:r>
+        <w:t xml:space="preserve"> </w:t>
       </w:r>
     </w:p>
     <w:p>
@@ -4667,7 +4572,13 @@
         <w:jc w:val="both"/>
       </w:pPr>
       <w:r>
-        <w:t xml:space="preserve">It uses a parent class constructor which is human to initialise 3 attributes; String name, char </w:t>
+        <w:t xml:space="preserve">It uses </w:t>
+      </w:r>
+      <w:r>
+        <w:t>the</w:t>
+      </w:r>
+      <w:r>
+        <w:t xml:space="preserve"> parent class constructor which is human to initialise 3 attributes; String name, char </w:t>
       </w:r>
       <w:proofErr w:type="spellStart"/>
       <w:r>
@@ -4675,13 +4586,900 @@
       </w:r>
       <w:proofErr w:type="spellEnd"/>
       <w:r>
-        <w:t xml:space="preserve">, and int </w:t>
-      </w:r>
-      <w:proofErr w:type="spellStart"/>
-      <w:r>
-        <w:t>hitpoints</w:t>
-      </w:r>
-      <w:proofErr w:type="spellEnd"/>
+        <w:t xml:space="preserve"> = ‘F</w:t>
+      </w:r>
+      <w:proofErr w:type="gramStart"/>
+      <w:r>
+        <w:t xml:space="preserve">’ </w:t>
+      </w:r>
+      <w:r>
+        <w:t>,</w:t>
+      </w:r>
+      <w:proofErr w:type="gramEnd"/>
+      <w:r>
+        <w:t xml:space="preserve"> and int </w:t>
+      </w:r>
+      <w:proofErr w:type="spellStart"/>
+      <w:r>
+        <w:t>hitpoint</w:t>
+      </w:r>
+      <w:r>
+        <w:t>s</w:t>
+      </w:r>
+      <w:proofErr w:type="spellEnd"/>
+      <w:r>
+        <w:t>= 50.</w:t>
+      </w:r>
+    </w:p>
+    <w:p>
+      <w:pPr>
+        <w:pStyle w:val="ListParagraph"/>
+        <w:numPr>
+          <w:ilvl w:val="0"/>
+          <w:numId w:val="10"/>
+        </w:numPr>
+        <w:spacing w:line="360" w:lineRule="auto"/>
+        <w:jc w:val="both"/>
+      </w:pPr>
+      <w:r>
+        <w:t xml:space="preserve">has an @override </w:t>
+      </w:r>
+      <w:proofErr w:type="spellStart"/>
+      <w:r>
+        <w:t>playturn</w:t>
+      </w:r>
+      <w:proofErr w:type="spellEnd"/>
+      <w:r>
+        <w:t xml:space="preserve"> method that </w:t>
+      </w:r>
+      <w:r>
+        <w:t xml:space="preserve">loops through the </w:t>
+      </w:r>
+      <w:proofErr w:type="gramStart"/>
+      <w:r>
+        <w:t>Behaviour[</w:t>
+      </w:r>
+      <w:proofErr w:type="gramEnd"/>
+      <w:r>
+        <w:t xml:space="preserve">] behaviours and </w:t>
+      </w:r>
+      <w:r>
+        <w:t xml:space="preserve">returns an action to </w:t>
+      </w:r>
+      <w:r>
+        <w:t>be performed</w:t>
+      </w:r>
+      <w:r>
+        <w:t xml:space="preserve"> at </w:t>
+      </w:r>
+      <w:r>
+        <w:t>that</w:t>
+      </w:r>
+      <w:r>
+        <w:t xml:space="preserve"> </w:t>
+      </w:r>
+      <w:r>
+        <w:t>t</w:t>
+      </w:r>
+      <w:r>
+        <w:t>urn.</w:t>
+      </w:r>
+    </w:p>
+    <w:p>
+      <w:pPr>
+        <w:spacing w:line="360" w:lineRule="auto"/>
+        <w:jc w:val="both"/>
+      </w:pPr>
+    </w:p>
+    <w:p>
+      <w:pPr>
+        <w:spacing w:line="360" w:lineRule="auto"/>
+        <w:jc w:val="both"/>
+      </w:pPr>
+      <w:r>
+        <w:lastRenderedPageBreak/>
+        <w:t xml:space="preserve">New class added: </w:t>
+      </w:r>
+      <w:proofErr w:type="spellStart"/>
+      <w:r>
+        <w:t>Farmbehaviour</w:t>
+      </w:r>
+      <w:proofErr w:type="spellEnd"/>
+      <w:r>
+        <w:t xml:space="preserve"> </w:t>
+      </w:r>
+    </w:p>
+    <w:p>
+      <w:pPr>
+        <w:spacing w:line="360" w:lineRule="auto"/>
+        <w:jc w:val="both"/>
+      </w:pPr>
+      <w:r>
+        <w:t>Roles and responsibilities:</w:t>
+      </w:r>
+    </w:p>
+    <w:p>
+      <w:pPr>
+        <w:pStyle w:val="ListParagraph"/>
+        <w:numPr>
+          <w:ilvl w:val="0"/>
+          <w:numId w:val="10"/>
+        </w:numPr>
+        <w:spacing w:line="360" w:lineRule="auto"/>
+        <w:jc w:val="both"/>
+      </w:pPr>
+      <w:r>
+        <w:t>Implements Behaviour interface as it is a new type of behaviour for</w:t>
+      </w:r>
+      <w:r>
+        <w:rPr>
+          <w:spacing w:val="-3"/>
+        </w:rPr>
+        <w:t xml:space="preserve"> </w:t>
+      </w:r>
+      <w:r>
+        <w:t>Farmer.</w:t>
+      </w:r>
+    </w:p>
+    <w:p>
+      <w:pPr>
+        <w:pStyle w:val="ListParagraph"/>
+        <w:numPr>
+          <w:ilvl w:val="0"/>
+          <w:numId w:val="10"/>
+        </w:numPr>
+        <w:spacing w:line="360" w:lineRule="auto"/>
+        <w:jc w:val="both"/>
+      </w:pPr>
+      <w:r>
+        <w:t xml:space="preserve">@Overrides </w:t>
+      </w:r>
+      <w:r>
+        <w:t xml:space="preserve">the super class’s </w:t>
+      </w:r>
+      <w:proofErr w:type="spellStart"/>
+      <w:r>
+        <w:t>get</w:t>
+      </w:r>
+      <w:r>
+        <w:t>A</w:t>
+      </w:r>
+      <w:r>
+        <w:t>ction</w:t>
+      </w:r>
+      <w:proofErr w:type="spellEnd"/>
+      <w:r>
+        <w:t xml:space="preserve"> method in Behaviour Interface which returns </w:t>
+      </w:r>
+      <w:r>
+        <w:t xml:space="preserve">an action such as </w:t>
+      </w:r>
+      <w:proofErr w:type="spellStart"/>
+      <w:r>
+        <w:t>SowAction</w:t>
+      </w:r>
+      <w:proofErr w:type="spellEnd"/>
+      <w:r>
+        <w:t xml:space="preserve">, </w:t>
+      </w:r>
+      <w:proofErr w:type="spellStart"/>
+      <w:r>
+        <w:t>FertiliseAction</w:t>
+      </w:r>
+      <w:proofErr w:type="spellEnd"/>
+      <w:r>
+        <w:t xml:space="preserve">, </w:t>
+      </w:r>
+      <w:proofErr w:type="spellStart"/>
+      <w:r>
+        <w:t>HarvestAction</w:t>
+      </w:r>
+      <w:proofErr w:type="spellEnd"/>
+      <w:r>
+        <w:t xml:space="preserve"> or Null if the Farmer cannot do these. </w:t>
+      </w:r>
+    </w:p>
+    <w:p>
+      <w:pPr>
+        <w:pStyle w:val="ListParagraph"/>
+        <w:numPr>
+          <w:ilvl w:val="0"/>
+          <w:numId w:val="10"/>
+        </w:numPr>
+        <w:spacing w:line="360" w:lineRule="auto"/>
+        <w:jc w:val="both"/>
+      </w:pPr>
+      <w:r>
+        <w:t>It is used to create actions that Farmer can do such as sowing crops if Farmer actor is standing near a patch of dirt, which drops Crop item from inventory to the dirt ;Harvesting fully grown Wheat and drops it to the ground ;Fertilising crops to reduce the amount of turn required for it to be a fully grown</w:t>
+      </w:r>
+      <w:r>
+        <w:rPr>
+          <w:spacing w:val="-3"/>
+        </w:rPr>
+        <w:t xml:space="preserve"> </w:t>
+      </w:r>
+      <w:r>
+        <w:t>Wheat.</w:t>
+      </w:r>
+    </w:p>
+    <w:p>
+      <w:pPr>
+        <w:pStyle w:val="ListParagraph"/>
+        <w:spacing w:line="360" w:lineRule="auto"/>
+        <w:jc w:val="both"/>
+      </w:pPr>
+    </w:p>
+    <w:p>
+      <w:pPr>
+        <w:spacing w:line="360" w:lineRule="auto"/>
+        <w:jc w:val="both"/>
+      </w:pPr>
+      <w:r>
+        <w:t xml:space="preserve">New class added: </w:t>
+      </w:r>
+      <w:proofErr w:type="spellStart"/>
+      <w:r>
+        <w:t>SowAction</w:t>
+      </w:r>
+      <w:proofErr w:type="spellEnd"/>
+    </w:p>
+    <w:p>
+      <w:pPr>
+        <w:spacing w:line="360" w:lineRule="auto"/>
+        <w:jc w:val="both"/>
+      </w:pPr>
+      <w:r>
+        <w:t>Roles and responsibilities:</w:t>
+      </w:r>
+    </w:p>
+    <w:p>
+      <w:pPr>
+        <w:pStyle w:val="ListParagraph"/>
+        <w:numPr>
+          <w:ilvl w:val="0"/>
+          <w:numId w:val="10"/>
+        </w:numPr>
+        <w:spacing w:line="360" w:lineRule="auto"/>
+        <w:jc w:val="both"/>
+      </w:pPr>
+      <w:r>
+        <w:t>Extends Action abstract class as it is also a new type of action and therefore help to reduce duplication of</w:t>
+      </w:r>
+      <w:r>
+        <w:rPr>
+          <w:spacing w:val="-2"/>
+        </w:rPr>
+        <w:t xml:space="preserve"> </w:t>
+      </w:r>
+      <w:r>
+        <w:t>code.</w:t>
+      </w:r>
+    </w:p>
+    <w:p>
+      <w:pPr>
+        <w:pStyle w:val="ListParagraph"/>
+        <w:numPr>
+          <w:ilvl w:val="0"/>
+          <w:numId w:val="10"/>
+        </w:numPr>
+        <w:spacing w:line="360" w:lineRule="auto"/>
+        <w:jc w:val="both"/>
+      </w:pPr>
+      <w:r>
+        <w:t xml:space="preserve">Has an attribute of Exit </w:t>
+      </w:r>
+      <w:proofErr w:type="spellStart"/>
+      <w:r>
+        <w:t>exit</w:t>
+      </w:r>
+      <w:proofErr w:type="spellEnd"/>
+      <w:r>
+        <w:t xml:space="preserve"> which is the surrounding exit for Farmer to sow Crops.</w:t>
+      </w:r>
+    </w:p>
+    <w:p>
+      <w:pPr>
+        <w:pStyle w:val="ListParagraph"/>
+        <w:numPr>
+          <w:ilvl w:val="0"/>
+          <w:numId w:val="10"/>
+        </w:numPr>
+        <w:spacing w:line="360" w:lineRule="auto"/>
+        <w:jc w:val="both"/>
+      </w:pPr>
+      <w:r>
+        <w:t xml:space="preserve">-@Overrides </w:t>
+      </w:r>
+      <w:r>
+        <w:t xml:space="preserve">super class’s </w:t>
+      </w:r>
+      <w:r>
+        <w:t xml:space="preserve">execute method </w:t>
+      </w:r>
+      <w:r>
+        <w:t xml:space="preserve">to sow crops by changing the Dirt into Crop </w:t>
+      </w:r>
+      <w:r>
+        <w:t>which the Farmer performs and displays the result in the I/O.</w:t>
+      </w:r>
+    </w:p>
+    <w:p>
+      <w:pPr>
+        <w:pStyle w:val="ListParagraph"/>
+        <w:numPr>
+          <w:ilvl w:val="0"/>
+          <w:numId w:val="10"/>
+        </w:numPr>
+        <w:spacing w:line="360" w:lineRule="auto"/>
+        <w:jc w:val="both"/>
+      </w:pPr>
+      <w:r>
+        <w:t xml:space="preserve">@Overrides </w:t>
+      </w:r>
+      <w:r>
+        <w:t xml:space="preserve">super class’s </w:t>
+      </w:r>
+      <w:proofErr w:type="spellStart"/>
+      <w:r>
+        <w:t>menuDescription</w:t>
+      </w:r>
+      <w:proofErr w:type="spellEnd"/>
+      <w:r>
+        <w:t xml:space="preserve"> method which returns a string of a description to be displayed in the menu.</w:t>
+      </w:r>
+    </w:p>
+    <w:p>
+      <w:pPr>
+        <w:spacing w:line="360" w:lineRule="auto"/>
+        <w:jc w:val="both"/>
+      </w:pPr>
+      <w:r>
+        <w:t xml:space="preserve">New class added: </w:t>
+      </w:r>
+      <w:proofErr w:type="spellStart"/>
+      <w:r>
+        <w:t>F</w:t>
+      </w:r>
+      <w:r>
+        <w:t>ertilise</w:t>
+      </w:r>
+      <w:r>
+        <w:t>Action</w:t>
+      </w:r>
+      <w:proofErr w:type="spellEnd"/>
+    </w:p>
+    <w:p>
+      <w:pPr>
+        <w:spacing w:line="360" w:lineRule="auto"/>
+        <w:jc w:val="both"/>
+      </w:pPr>
+      <w:r>
+        <w:t>Roles and responsibilities:</w:t>
+      </w:r>
+    </w:p>
+    <w:p>
+      <w:pPr>
+        <w:pStyle w:val="ListParagraph"/>
+        <w:numPr>
+          <w:ilvl w:val="0"/>
+          <w:numId w:val="10"/>
+        </w:numPr>
+        <w:spacing w:line="360" w:lineRule="auto"/>
+        <w:jc w:val="both"/>
+      </w:pPr>
+      <w:r>
+        <w:t xml:space="preserve">Extends Action abstract class as it is also a new type of action </w:t>
+      </w:r>
+      <w:r>
+        <w:t xml:space="preserve">that Farmer can do </w:t>
+      </w:r>
+      <w:r>
+        <w:t>and therefore help to reduce duplication of</w:t>
+      </w:r>
+      <w:r>
+        <w:rPr>
+          <w:spacing w:val="-2"/>
+        </w:rPr>
+        <w:t xml:space="preserve"> </w:t>
+      </w:r>
+      <w:r>
+        <w:t>code.</w:t>
+      </w:r>
+    </w:p>
+    <w:p>
+      <w:pPr>
+        <w:pStyle w:val="ListParagraph"/>
+        <w:numPr>
+          <w:ilvl w:val="0"/>
+          <w:numId w:val="10"/>
+        </w:numPr>
+        <w:spacing w:line="360" w:lineRule="auto"/>
+        <w:jc w:val="both"/>
+      </w:pPr>
+      <w:r>
+        <w:t xml:space="preserve">It has attribute Crop </w:t>
+      </w:r>
+      <w:proofErr w:type="spellStart"/>
+      <w:r>
+        <w:t>crop</w:t>
+      </w:r>
+      <w:proofErr w:type="spellEnd"/>
+      <w:r>
+        <w:t xml:space="preserve">, which is the crop that will be fertilised. </w:t>
+      </w:r>
+    </w:p>
+    <w:p>
+      <w:pPr>
+        <w:pStyle w:val="ListParagraph"/>
+        <w:numPr>
+          <w:ilvl w:val="0"/>
+          <w:numId w:val="10"/>
+        </w:numPr>
+        <w:spacing w:line="360" w:lineRule="auto"/>
+        <w:jc w:val="both"/>
+      </w:pPr>
+      <w:r>
+        <w:t xml:space="preserve">-@Overrides super class’s execute method to </w:t>
+      </w:r>
+      <w:r>
+        <w:t xml:space="preserve">fertilise </w:t>
+      </w:r>
+      <w:r>
+        <w:t xml:space="preserve">crops by </w:t>
+      </w:r>
+      <w:r>
+        <w:t>decrementing the countdown of</w:t>
+      </w:r>
+      <w:r>
+        <w:t xml:space="preserve"> Crop </w:t>
+      </w:r>
+      <w:r>
+        <w:t xml:space="preserve">so that it will </w:t>
+      </w:r>
+      <w:proofErr w:type="spellStart"/>
+      <w:r>
+        <w:t>ripe</w:t>
+      </w:r>
+      <w:proofErr w:type="spellEnd"/>
+      <w:r>
+        <w:t xml:space="preserve"> faster </w:t>
+      </w:r>
+      <w:r>
+        <w:t>and displays the result in the I/O.</w:t>
+      </w:r>
+    </w:p>
+    <w:p>
+      <w:pPr>
+        <w:pStyle w:val="ListParagraph"/>
+        <w:numPr>
+          <w:ilvl w:val="0"/>
+          <w:numId w:val="10"/>
+        </w:numPr>
+        <w:spacing w:line="360" w:lineRule="auto"/>
+        <w:jc w:val="both"/>
+      </w:pPr>
+      <w:r>
+        <w:t xml:space="preserve">@Overrides super class’s </w:t>
+      </w:r>
+      <w:proofErr w:type="spellStart"/>
+      <w:r>
+        <w:t>menuDescription</w:t>
+      </w:r>
+      <w:proofErr w:type="spellEnd"/>
+      <w:r>
+        <w:t xml:space="preserve"> method which returns a string of a description to be displayed in the menu.</w:t>
+      </w:r>
+    </w:p>
+    <w:p>
+      <w:pPr>
+        <w:spacing w:line="360" w:lineRule="auto"/>
+        <w:jc w:val="both"/>
+      </w:pPr>
+    </w:p>
+    <w:p>
+      <w:pPr>
+        <w:spacing w:line="360" w:lineRule="auto"/>
+        <w:jc w:val="both"/>
+      </w:pPr>
+    </w:p>
+    <w:p>
+      <w:pPr>
+        <w:spacing w:line="360" w:lineRule="auto"/>
+        <w:jc w:val="both"/>
+      </w:pPr>
+    </w:p>
+    <w:p>
+      <w:pPr>
+        <w:spacing w:line="360" w:lineRule="auto"/>
+        <w:jc w:val="both"/>
+      </w:pPr>
+      <w:r>
+        <w:lastRenderedPageBreak/>
+        <w:t xml:space="preserve">New class added: </w:t>
+      </w:r>
+      <w:proofErr w:type="spellStart"/>
+      <w:r>
+        <w:t>HarvestAction</w:t>
+      </w:r>
+      <w:proofErr w:type="spellEnd"/>
+    </w:p>
+    <w:p>
+      <w:pPr>
+        <w:spacing w:line="360" w:lineRule="auto"/>
+        <w:jc w:val="both"/>
+      </w:pPr>
+      <w:r>
+        <w:t>Roles and responsibilities:</w:t>
+      </w:r>
+    </w:p>
+    <w:p>
+      <w:pPr>
+        <w:pStyle w:val="ListParagraph"/>
+        <w:numPr>
+          <w:ilvl w:val="0"/>
+          <w:numId w:val="10"/>
+        </w:numPr>
+        <w:spacing w:line="360" w:lineRule="auto"/>
+        <w:jc w:val="both"/>
+      </w:pPr>
+      <w:r>
+        <w:t>Extends Action abstract class as it is</w:t>
+      </w:r>
+      <w:r>
+        <w:t xml:space="preserve"> a</w:t>
+      </w:r>
+      <w:r>
+        <w:t xml:space="preserve"> </w:t>
+      </w:r>
+      <w:r>
+        <w:t xml:space="preserve">new </w:t>
+      </w:r>
+      <w:r>
+        <w:t xml:space="preserve">type of action that Farmer can do </w:t>
+      </w:r>
+      <w:r>
+        <w:t>and</w:t>
+      </w:r>
+      <w:r>
+        <w:t xml:space="preserve"> therefore help to reduce duplication of</w:t>
+      </w:r>
+      <w:r>
+        <w:rPr>
+          <w:spacing w:val="-2"/>
+        </w:rPr>
+        <w:t xml:space="preserve"> </w:t>
+      </w:r>
+      <w:r>
+        <w:t>code.</w:t>
+      </w:r>
+    </w:p>
+    <w:p>
+      <w:pPr>
+        <w:pStyle w:val="ListParagraph"/>
+        <w:numPr>
+          <w:ilvl w:val="0"/>
+          <w:numId w:val="10"/>
+        </w:numPr>
+        <w:spacing w:line="360" w:lineRule="auto"/>
+        <w:jc w:val="both"/>
+      </w:pPr>
+      <w:r>
+        <w:t>It has attribute</w:t>
+      </w:r>
+      <w:r>
+        <w:t xml:space="preserve"> Location </w:t>
+      </w:r>
+      <w:proofErr w:type="spellStart"/>
+      <w:r>
+        <w:t>harvestLocation</w:t>
+      </w:r>
+      <w:proofErr w:type="spellEnd"/>
+      <w:r>
+        <w:t xml:space="preserve">, which is the </w:t>
+      </w:r>
+      <w:r>
+        <w:t xml:space="preserve">location of the </w:t>
+      </w:r>
+      <w:r>
+        <w:t xml:space="preserve">crop </w:t>
+      </w:r>
+      <w:r>
+        <w:t>to</w:t>
+      </w:r>
+      <w:r>
+        <w:t xml:space="preserve"> be fertilised. </w:t>
+      </w:r>
+    </w:p>
+    <w:p>
+      <w:pPr>
+        <w:pStyle w:val="ListParagraph"/>
+        <w:numPr>
+          <w:ilvl w:val="0"/>
+          <w:numId w:val="10"/>
+        </w:numPr>
+        <w:spacing w:line="360" w:lineRule="auto"/>
+        <w:jc w:val="both"/>
+      </w:pPr>
+      <w:r>
+        <w:t xml:space="preserve">-@Overrides super class’s execute method to </w:t>
+      </w:r>
+      <w:r>
+        <w:t>harvest</w:t>
+      </w:r>
+      <w:r>
+        <w:t xml:space="preserve"> crops by </w:t>
+      </w:r>
+      <w:r>
+        <w:t xml:space="preserve">setting the location of the ground type back to dirt. If the actor is a player, it will create a Wheat item and add it into the Player’s inventory. If the actor is a Farmer, it will drop the newly created Wheat item at the </w:t>
+      </w:r>
+      <w:proofErr w:type="spellStart"/>
+      <w:r>
+        <w:t>harvestLocation</w:t>
+      </w:r>
+      <w:proofErr w:type="spellEnd"/>
+      <w:r>
+        <w:t xml:space="preserve"> instead. This will then </w:t>
+      </w:r>
+      <w:r>
+        <w:t>display the result in the I/O.</w:t>
+      </w:r>
+    </w:p>
+    <w:p>
+      <w:pPr>
+        <w:pStyle w:val="ListParagraph"/>
+        <w:numPr>
+          <w:ilvl w:val="0"/>
+          <w:numId w:val="10"/>
+        </w:numPr>
+        <w:spacing w:line="360" w:lineRule="auto"/>
+        <w:jc w:val="both"/>
+      </w:pPr>
+      <w:r>
+        <w:t xml:space="preserve">@Overrides super class’s </w:t>
+      </w:r>
+      <w:proofErr w:type="spellStart"/>
+      <w:r>
+        <w:t>menuDescription</w:t>
+      </w:r>
+      <w:proofErr w:type="spellEnd"/>
+      <w:r>
+        <w:t xml:space="preserve"> method which returns a string of a description to be displayed in the menu.</w:t>
+      </w:r>
+    </w:p>
+    <w:p>
+      <w:pPr>
+        <w:spacing w:line="360" w:lineRule="auto"/>
+        <w:jc w:val="both"/>
+      </w:pPr>
+    </w:p>
+    <w:p>
+      <w:pPr>
+        <w:spacing w:line="360" w:lineRule="auto"/>
+        <w:jc w:val="both"/>
+      </w:pPr>
+      <w:r>
+        <w:t>New class added: Food Interface</w:t>
+      </w:r>
+    </w:p>
+    <w:p>
+      <w:pPr>
+        <w:spacing w:line="360" w:lineRule="auto"/>
+        <w:jc w:val="both"/>
+      </w:pPr>
+      <w:r>
+        <w:t>Roles and responsibilities:</w:t>
+      </w:r>
+    </w:p>
+    <w:p>
+      <w:pPr>
+        <w:pStyle w:val="ListParagraph"/>
+        <w:numPr>
+          <w:ilvl w:val="0"/>
+          <w:numId w:val="10"/>
+        </w:numPr>
+        <w:spacing w:line="360" w:lineRule="auto"/>
+        <w:jc w:val="both"/>
+      </w:pPr>
+      <w:r>
+        <w:t>It is an interface</w:t>
+      </w:r>
+      <w:r>
+        <w:t xml:space="preserve"> </w:t>
+      </w:r>
+      <w:r>
+        <w:t xml:space="preserve">that </w:t>
+      </w:r>
+      <w:r>
+        <w:t xml:space="preserve">is used </w:t>
+      </w:r>
+      <w:r>
+        <w:t>to</w:t>
+      </w:r>
+      <w:r>
+        <w:t xml:space="preserve"> determine whether an item can be used as a food.</w:t>
+      </w:r>
+    </w:p>
+    <w:p>
+      <w:pPr>
+        <w:pStyle w:val="ListParagraph"/>
+        <w:numPr>
+          <w:ilvl w:val="0"/>
+          <w:numId w:val="10"/>
+        </w:numPr>
+        <w:spacing w:line="360" w:lineRule="auto"/>
+        <w:jc w:val="both"/>
+      </w:pPr>
+      <w:r>
+        <w:t xml:space="preserve">Has </w:t>
+      </w:r>
+      <w:r>
+        <w:t>methods</w:t>
+      </w:r>
+      <w:r>
+        <w:t xml:space="preserve"> -</w:t>
+      </w:r>
+      <w:r>
+        <w:t xml:space="preserve">public </w:t>
+      </w:r>
+      <w:r>
+        <w:t xml:space="preserve">int </w:t>
+      </w:r>
+      <w:proofErr w:type="spellStart"/>
+      <w:proofErr w:type="gramStart"/>
+      <w:r>
+        <w:t>hpRecover</w:t>
+      </w:r>
+      <w:proofErr w:type="spellEnd"/>
+      <w:r>
+        <w:t>(</w:t>
+      </w:r>
+      <w:proofErr w:type="gramEnd"/>
+      <w:r>
+        <w:t>)</w:t>
+      </w:r>
+      <w:r>
+        <w:t xml:space="preserve">, which is the amount of </w:t>
+      </w:r>
+      <w:r>
+        <w:t>health points</w:t>
+      </w:r>
+      <w:r>
+        <w:t xml:space="preserve"> it will restore when being consumed by Human or Player.</w:t>
+      </w:r>
+    </w:p>
+    <w:p>
+      <w:pPr>
+        <w:pStyle w:val="ListParagraph"/>
+        <w:numPr>
+          <w:ilvl w:val="0"/>
+          <w:numId w:val="10"/>
+        </w:numPr>
+        <w:spacing w:line="360" w:lineRule="auto"/>
+        <w:jc w:val="both"/>
+      </w:pPr>
+      <w:r>
+        <w:t>Has an</w:t>
+      </w:r>
+      <w:r>
+        <w:t>other method</w:t>
+      </w:r>
+      <w:r>
+        <w:t xml:space="preserve">- </w:t>
+      </w:r>
+      <w:r>
+        <w:t xml:space="preserve">public </w:t>
+      </w:r>
+      <w:r>
+        <w:t xml:space="preserve">String </w:t>
+      </w:r>
+      <w:proofErr w:type="gramStart"/>
+      <w:r>
+        <w:t>verb</w:t>
+      </w:r>
+      <w:r>
+        <w:t>(</w:t>
+      </w:r>
+      <w:proofErr w:type="gramEnd"/>
+      <w:r>
+        <w:t>)</w:t>
+      </w:r>
+      <w:r>
+        <w:t>,</w:t>
+      </w:r>
+      <w:r>
+        <w:t xml:space="preserve"> </w:t>
+      </w:r>
+      <w:r>
+        <w:t xml:space="preserve"> which is the verb used when displaying the results after consuming this Food. For example, “chews” and</w:t>
+      </w:r>
+      <w:r>
+        <w:rPr>
+          <w:spacing w:val="-1"/>
+        </w:rPr>
+        <w:t xml:space="preserve"> </w:t>
+      </w:r>
+      <w:r>
+        <w:t>“drinks”.</w:t>
+      </w:r>
+    </w:p>
+    <w:p>
+      <w:pPr>
+        <w:pStyle w:val="ListParagraph"/>
+        <w:numPr>
+          <w:ilvl w:val="0"/>
+          <w:numId w:val="10"/>
+        </w:numPr>
+        <w:spacing w:line="360" w:lineRule="auto"/>
+        <w:jc w:val="both"/>
+      </w:pPr>
+    </w:p>
+    <w:p>
+      <w:pPr>
+        <w:spacing w:line="360" w:lineRule="auto"/>
+        <w:jc w:val="both"/>
+      </w:pPr>
+      <w:r>
+        <w:t xml:space="preserve">New class added: </w:t>
+      </w:r>
+      <w:proofErr w:type="spellStart"/>
+      <w:r>
+        <w:t>FoodItem</w:t>
+      </w:r>
+      <w:proofErr w:type="spellEnd"/>
+    </w:p>
+    <w:p>
+      <w:pPr>
+        <w:spacing w:line="360" w:lineRule="auto"/>
+        <w:jc w:val="both"/>
+      </w:pPr>
+      <w:r>
+        <w:t>Roles and responsibilities:</w:t>
+      </w:r>
+    </w:p>
+    <w:p>
+      <w:pPr>
+        <w:pStyle w:val="ListParagraph"/>
+        <w:numPr>
+          <w:ilvl w:val="0"/>
+          <w:numId w:val="10"/>
+        </w:numPr>
+        <w:spacing w:line="360" w:lineRule="auto"/>
+        <w:jc w:val="both"/>
+      </w:pPr>
+      <w:r>
+        <w:t>Extends Item abstract class and implements Food interface.</w:t>
+      </w:r>
+    </w:p>
+    <w:p>
+      <w:pPr>
+        <w:pStyle w:val="ListParagraph"/>
+        <w:numPr>
+          <w:ilvl w:val="0"/>
+          <w:numId w:val="10"/>
+        </w:numPr>
+        <w:spacing w:line="360" w:lineRule="auto"/>
+        <w:jc w:val="both"/>
+      </w:pPr>
+      <w:r>
+        <w:t xml:space="preserve">Contains </w:t>
+      </w:r>
+      <w:r>
+        <w:t xml:space="preserve">2 </w:t>
+      </w:r>
+      <w:r>
+        <w:t xml:space="preserve">attributes- int </w:t>
+      </w:r>
+      <w:proofErr w:type="spellStart"/>
+      <w:r>
+        <w:t>hpRecover</w:t>
+      </w:r>
+      <w:proofErr w:type="spellEnd"/>
+      <w:r>
+        <w:t xml:space="preserve"> and</w:t>
+      </w:r>
+      <w:r>
+        <w:t xml:space="preserve"> String verb</w:t>
+      </w:r>
       <w:r>
         <w:t>.</w:t>
       </w:r>
@@ -4697,59 +5495,637 @@
         <w:jc w:val="both"/>
       </w:pPr>
       <w:r>
+        <w:t>Used to represent items that are used as a food that can be consumed to recover health points.</w:t>
+      </w:r>
+    </w:p>
+    <w:p>
+      <w:pPr>
+        <w:pStyle w:val="ListParagraph"/>
+        <w:numPr>
+          <w:ilvl w:val="0"/>
+          <w:numId w:val="10"/>
+        </w:numPr>
+        <w:spacing w:line="360" w:lineRule="auto"/>
+        <w:jc w:val="both"/>
+      </w:pPr>
+      <w:r>
+        <w:t xml:space="preserve">Has </w:t>
+      </w:r>
+      <w:r>
+        <w:t>3</w:t>
+      </w:r>
+      <w:r>
+        <w:t xml:space="preserve"> accessor methods </w:t>
+      </w:r>
+      <w:proofErr w:type="gramStart"/>
+      <w:r>
+        <w:t>heal(</w:t>
+      </w:r>
+      <w:proofErr w:type="gramEnd"/>
+      <w:r>
+        <w:t>)</w:t>
+      </w:r>
+      <w:r>
+        <w:t>,</w:t>
+      </w:r>
+      <w:r>
+        <w:t xml:space="preserve"> verb()</w:t>
+      </w:r>
+      <w:r>
+        <w:t xml:space="preserve"> and name()</w:t>
+      </w:r>
+      <w:r>
+        <w:t xml:space="preserve"> which returns the amount of hit points recovered </w:t>
+      </w:r>
+      <w:r>
+        <w:t>,</w:t>
+      </w:r>
+      <w:r>
+        <w:t>the verb to be used to display</w:t>
+      </w:r>
+      <w:r>
+        <w:t xml:space="preserve"> and the name of the item</w:t>
+      </w:r>
+      <w:r>
+        <w:t>.</w:t>
+      </w:r>
+      <w:r>
+        <w:t xml:space="preserve"> For Example,</w:t>
+      </w:r>
+      <w:r>
+        <w:t xml:space="preserve"> “Player drinks milk and recovers for 20 hit points.”</w:t>
+      </w:r>
+    </w:p>
+    <w:p>
+      <w:pPr>
+        <w:spacing w:line="360" w:lineRule="auto"/>
+        <w:jc w:val="both"/>
+      </w:pPr>
+    </w:p>
+    <w:p>
+      <w:pPr>
+        <w:spacing w:line="360" w:lineRule="auto"/>
+        <w:jc w:val="both"/>
+      </w:pPr>
+    </w:p>
+    <w:p>
+      <w:pPr>
+        <w:spacing w:line="360" w:lineRule="auto"/>
+        <w:jc w:val="both"/>
+      </w:pPr>
+      <w:r>
         <w:lastRenderedPageBreak/>
-        <w:t xml:space="preserve">Used to represent Farmer in the game and has an @override </w:t>
-      </w:r>
-      <w:proofErr w:type="spellStart"/>
-      <w:r>
-        <w:t>playturn</w:t>
-      </w:r>
-      <w:proofErr w:type="spellEnd"/>
-      <w:r>
-        <w:t xml:space="preserve"> method that returns an </w:t>
-      </w:r>
-      <w:r>
-        <w:t xml:space="preserve">action to play from </w:t>
-      </w:r>
-      <w:proofErr w:type="spellStart"/>
-      <w:r>
-        <w:t>farmbehaviour</w:t>
-      </w:r>
-      <w:proofErr w:type="spellEnd"/>
-      <w:r>
-        <w:t xml:space="preserve"> class at a given turn.</w:t>
-      </w:r>
-    </w:p>
-    <w:p>
-      <w:pPr>
-        <w:spacing w:line="360" w:lineRule="auto"/>
-        <w:jc w:val="both"/>
-      </w:pPr>
-    </w:p>
-    <w:p>
-      <w:pPr>
-        <w:spacing w:line="360" w:lineRule="auto"/>
-        <w:jc w:val="both"/>
-      </w:pPr>
-      <w:r>
+        <w:t>New class added: Crop</w:t>
+      </w:r>
+    </w:p>
+    <w:p>
+      <w:pPr>
+        <w:spacing w:line="360" w:lineRule="auto"/>
+        <w:jc w:val="both"/>
+      </w:pPr>
+      <w:r>
+        <w:t>Roles and responsibilities:</w:t>
+      </w:r>
+    </w:p>
+    <w:p>
+      <w:pPr>
+        <w:pStyle w:val="ListParagraph"/>
+        <w:numPr>
+          <w:ilvl w:val="0"/>
+          <w:numId w:val="10"/>
+        </w:numPr>
+        <w:spacing w:line="360" w:lineRule="auto"/>
+        <w:jc w:val="both"/>
+      </w:pPr>
+      <w:r>
+        <w:t xml:space="preserve">Extends </w:t>
+      </w:r>
+      <w:r>
+        <w:t>Ground</w:t>
+      </w:r>
+      <w:r>
+        <w:t xml:space="preserve"> abstract</w:t>
+      </w:r>
+      <w:r>
+        <w:rPr>
+          <w:spacing w:val="-5"/>
+        </w:rPr>
+        <w:t xml:space="preserve"> </w:t>
+      </w:r>
+      <w:r>
+        <w:t>class.</w:t>
+      </w:r>
+    </w:p>
+    <w:p>
+      <w:pPr>
+        <w:pStyle w:val="ListParagraph"/>
+        <w:numPr>
+          <w:ilvl w:val="0"/>
+          <w:numId w:val="10"/>
+        </w:numPr>
+        <w:spacing w:line="360" w:lineRule="auto"/>
+        <w:jc w:val="both"/>
+      </w:pPr>
+      <w:r>
+        <w:t>Is an item with attributes</w:t>
+      </w:r>
+      <w:r>
+        <w:t>,</w:t>
+      </w:r>
+      <w:r>
+        <w:t xml:space="preserve"> </w:t>
+      </w:r>
+      <w:proofErr w:type="spellStart"/>
+      <w:r>
+        <w:t>displaychar</w:t>
+      </w:r>
+      <w:proofErr w:type="spellEnd"/>
+      <w:r>
+        <w:t xml:space="preserve"> = ‘c</w:t>
+      </w:r>
+      <w:proofErr w:type="gramStart"/>
+      <w:r>
+        <w:t>’</w:t>
+      </w:r>
+      <w:r>
+        <w:t>.</w:t>
+      </w:r>
+      <w:proofErr w:type="gramEnd"/>
+    </w:p>
+    <w:p>
+      <w:pPr>
+        <w:pStyle w:val="ListParagraph"/>
+        <w:numPr>
+          <w:ilvl w:val="0"/>
+          <w:numId w:val="10"/>
+        </w:numPr>
+        <w:spacing w:line="360" w:lineRule="auto"/>
+        <w:jc w:val="both"/>
+      </w:pPr>
+      <w:r>
+        <w:t>It also has an int countdown</w:t>
+      </w:r>
+      <w:r>
+        <w:t xml:space="preserve"> =20, </w:t>
+      </w:r>
+      <w:r>
+        <w:t xml:space="preserve">attribute that records the number of turns required to grow into a ripe crop which is Wheat. This countdown is updated using </w:t>
+      </w:r>
+      <w:proofErr w:type="gramStart"/>
+      <w:r>
+        <w:t>tick(</w:t>
+      </w:r>
+      <w:proofErr w:type="gramEnd"/>
+      <w:r>
+        <w:t>) method in Item abstract class.</w:t>
+      </w:r>
+    </w:p>
+    <w:p>
+      <w:pPr>
+        <w:pStyle w:val="ListParagraph"/>
+        <w:numPr>
+          <w:ilvl w:val="0"/>
+          <w:numId w:val="10"/>
+        </w:numPr>
+        <w:spacing w:line="360" w:lineRule="auto"/>
+        <w:jc w:val="both"/>
+      </w:pPr>
+      <w:r>
+        <w:t xml:space="preserve">It has method </w:t>
+      </w:r>
+      <w:proofErr w:type="spellStart"/>
+      <w:proofErr w:type="gramStart"/>
+      <w:r>
+        <w:t>getCountdown</w:t>
+      </w:r>
+      <w:proofErr w:type="spellEnd"/>
+      <w:r>
+        <w:t>(</w:t>
+      </w:r>
+      <w:proofErr w:type="gramEnd"/>
+      <w:r>
+        <w:t>) which returns the int countdown.</w:t>
+      </w:r>
+    </w:p>
+    <w:p>
+      <w:pPr>
+        <w:pStyle w:val="ListParagraph"/>
+        <w:numPr>
+          <w:ilvl w:val="0"/>
+          <w:numId w:val="10"/>
+        </w:numPr>
+        <w:spacing w:line="360" w:lineRule="auto"/>
+        <w:jc w:val="both"/>
+      </w:pPr>
+      <w:r>
+        <w:t xml:space="preserve">It also has method </w:t>
+      </w:r>
+      <w:proofErr w:type="spellStart"/>
+      <w:proofErr w:type="gramStart"/>
+      <w:r>
+        <w:t>decrementCountdown</w:t>
+      </w:r>
+      <w:proofErr w:type="spellEnd"/>
+      <w:r>
+        <w:t>(</w:t>
+      </w:r>
+      <w:proofErr w:type="gramEnd"/>
+      <w:r>
+        <w:t xml:space="preserve">int number) which takes the number as input and decrease the countdown int variable of the crop object. </w:t>
+      </w:r>
+    </w:p>
+    <w:p>
+      <w:pPr>
+        <w:pStyle w:val="ListParagraph"/>
+        <w:numPr>
+          <w:ilvl w:val="0"/>
+          <w:numId w:val="10"/>
+        </w:numPr>
+        <w:spacing w:line="360" w:lineRule="auto"/>
+        <w:jc w:val="both"/>
+      </w:pPr>
+      <w:r>
+        <w:t xml:space="preserve">@Overrides </w:t>
+      </w:r>
+      <w:r>
+        <w:t xml:space="preserve">super class’s </w:t>
+      </w:r>
+      <w:proofErr w:type="gramStart"/>
+      <w:r>
+        <w:t>tick(</w:t>
+      </w:r>
+      <w:proofErr w:type="gramEnd"/>
+      <w:r>
+        <w:t xml:space="preserve">) method in Item abstract class and decreases the countdown by 1 each time the tick() method is called. When the countdown attribute is </w:t>
+      </w:r>
+      <w:proofErr w:type="gramStart"/>
+      <w:r>
+        <w:t>0 ,</w:t>
+      </w:r>
+      <w:proofErr w:type="gramEnd"/>
+      <w:r>
+        <w:t xml:space="preserve"> it will </w:t>
+      </w:r>
+      <w:r>
+        <w:t xml:space="preserve">call </w:t>
+      </w:r>
+      <w:proofErr w:type="spellStart"/>
+      <w:r>
+        <w:t>cropRipens</w:t>
+      </w:r>
+      <w:proofErr w:type="spellEnd"/>
+      <w:r>
+        <w:t xml:space="preserve"> method </w:t>
+      </w:r>
+    </w:p>
+    <w:p>
+      <w:pPr>
+        <w:pStyle w:val="ListParagraph"/>
+        <w:numPr>
+          <w:ilvl w:val="0"/>
+          <w:numId w:val="10"/>
+        </w:numPr>
+        <w:spacing w:line="360" w:lineRule="auto"/>
+        <w:jc w:val="both"/>
+      </w:pPr>
+      <w:r>
+        <w:t xml:space="preserve">Has a new </w:t>
+      </w:r>
+      <w:proofErr w:type="spellStart"/>
+      <w:proofErr w:type="gramStart"/>
+      <w:r>
+        <w:t>cropRipens</w:t>
+      </w:r>
+      <w:proofErr w:type="spellEnd"/>
+      <w:r>
+        <w:t>(</w:t>
+      </w:r>
+      <w:proofErr w:type="gramEnd"/>
+      <w:r>
+        <w:t xml:space="preserve">) method that </w:t>
+      </w:r>
+      <w:r>
+        <w:t xml:space="preserve">changes the </w:t>
+      </w:r>
+      <w:proofErr w:type="spellStart"/>
+      <w:r>
+        <w:t>displayChar</w:t>
+      </w:r>
+      <w:proofErr w:type="spellEnd"/>
+      <w:r>
+        <w:t xml:space="preserve"> to ‘C’ to represent the crop is fully grown.</w:t>
+      </w:r>
+    </w:p>
+    <w:p>
+      <w:pPr>
+        <w:pStyle w:val="ListParagraph"/>
+        <w:numPr>
+          <w:ilvl w:val="0"/>
+          <w:numId w:val="10"/>
+        </w:numPr>
+        <w:spacing w:line="360" w:lineRule="auto"/>
+        <w:jc w:val="both"/>
+      </w:pPr>
+      <w:r>
+        <w:t xml:space="preserve">@Overrides super class’s </w:t>
+      </w:r>
+      <w:proofErr w:type="spellStart"/>
+      <w:r>
+        <w:t>allowableActions</w:t>
+      </w:r>
+      <w:proofErr w:type="spellEnd"/>
+      <w:r>
+        <w:t xml:space="preserve"> that checks if the adjacent location </w:t>
+      </w:r>
+      <w:r>
+        <w:t>to the actor has a ripe crop and adds it into the Action actions and returns the new collection of actions</w:t>
+      </w:r>
+      <w:r>
+        <w:t>.</w:t>
+      </w:r>
+    </w:p>
+    <w:p>
+      <w:pPr>
+        <w:spacing w:line="360" w:lineRule="auto"/>
+        <w:jc w:val="both"/>
+      </w:pPr>
+    </w:p>
+    <w:p>
+      <w:pPr>
+        <w:spacing w:line="360" w:lineRule="auto"/>
+        <w:jc w:val="both"/>
+      </w:pPr>
+      <w:r>
+        <w:t>New class added: Wheat</w:t>
+      </w:r>
+    </w:p>
+    <w:p>
+      <w:pPr>
+        <w:spacing w:line="360" w:lineRule="auto"/>
+        <w:jc w:val="both"/>
+      </w:pPr>
+      <w:r>
+        <w:t>Roles and responsibilities:</w:t>
+      </w:r>
+    </w:p>
+    <w:p>
+      <w:pPr>
+        <w:pStyle w:val="ListParagraph"/>
+        <w:numPr>
+          <w:ilvl w:val="0"/>
+          <w:numId w:val="10"/>
+        </w:numPr>
+        <w:spacing w:line="360" w:lineRule="auto"/>
+        <w:jc w:val="both"/>
+      </w:pPr>
+      <w:r>
+        <w:t xml:space="preserve">Extends </w:t>
+      </w:r>
+      <w:proofErr w:type="spellStart"/>
+      <w:r>
+        <w:t>fooditem</w:t>
+      </w:r>
+      <w:proofErr w:type="spellEnd"/>
+      <w:r>
+        <w:t xml:space="preserve"> abstract class</w:t>
+      </w:r>
+      <w:r>
+        <w:t xml:space="preserve">. </w:t>
+      </w:r>
+    </w:p>
+    <w:p>
+      <w:pPr>
+        <w:pStyle w:val="ListParagraph"/>
+        <w:numPr>
+          <w:ilvl w:val="0"/>
+          <w:numId w:val="10"/>
+        </w:numPr>
+        <w:spacing w:line="360" w:lineRule="auto"/>
+        <w:jc w:val="both"/>
+      </w:pPr>
+      <w:r>
+        <w:t>It is the type of food dropped when a ripe crop is harvested</w:t>
+      </w:r>
+    </w:p>
+    <w:p>
+      <w:pPr>
+        <w:pStyle w:val="ListParagraph"/>
+        <w:numPr>
+          <w:ilvl w:val="0"/>
+          <w:numId w:val="10"/>
+        </w:numPr>
+        <w:spacing w:line="360" w:lineRule="auto"/>
+        <w:jc w:val="both"/>
+      </w:pPr>
+      <w:r>
+        <w:t>The Wheat Constructor initialise the</w:t>
+      </w:r>
+      <w:r>
+        <w:t xml:space="preserve"> attributes</w:t>
+      </w:r>
+      <w:r>
+        <w:t xml:space="preserve"> such as</w:t>
+      </w:r>
+      <w:r>
+        <w:t xml:space="preserve"> name = Wheat, </w:t>
+      </w:r>
+      <w:proofErr w:type="spellStart"/>
+      <w:r>
+        <w:t>displaychar</w:t>
+      </w:r>
+      <w:proofErr w:type="spellEnd"/>
+      <w:r>
+        <w:t xml:space="preserve"> = ‘</w:t>
+      </w:r>
+      <w:r>
+        <w:t>w</w:t>
+      </w:r>
+      <w:r>
+        <w:t xml:space="preserve">’, </w:t>
+      </w:r>
+      <w:r>
+        <w:t xml:space="preserve">int </w:t>
+      </w:r>
+      <w:proofErr w:type="spellStart"/>
+      <w:r>
+        <w:t>hpRecover</w:t>
+      </w:r>
+      <w:proofErr w:type="spellEnd"/>
+      <w:r>
+        <w:t xml:space="preserve"> = 20, String </w:t>
+      </w:r>
+      <w:r>
+        <w:t>verb</w:t>
+      </w:r>
+      <w:r>
+        <w:t>= “c</w:t>
+      </w:r>
+      <w:r>
+        <w:t>hew</w:t>
+      </w:r>
+      <w:r>
+        <w:t>s”</w:t>
+      </w:r>
+      <w:r>
+        <w:t>.</w:t>
+      </w:r>
+    </w:p>
+    <w:p>
+      <w:pPr>
+        <w:pStyle w:val="ListParagraph"/>
+        <w:numPr>
+          <w:ilvl w:val="0"/>
+          <w:numId w:val="10"/>
+        </w:numPr>
+        <w:spacing w:line="360" w:lineRule="auto"/>
+        <w:jc w:val="both"/>
+      </w:pPr>
+      <w:r>
+        <w:t xml:space="preserve">It also has </w:t>
+      </w:r>
+      <w:proofErr w:type="spellStart"/>
+      <w:r>
+        <w:t>allowableActions.add</w:t>
+      </w:r>
+      <w:proofErr w:type="spellEnd"/>
+      <w:r>
+        <w:t>(new(</w:t>
+      </w:r>
+      <w:proofErr w:type="spellStart"/>
+      <w:r>
+        <w:t>eatAction</w:t>
+      </w:r>
+      <w:proofErr w:type="spellEnd"/>
+      <w:r>
+        <w:t>(this)) so that this Wheat can be consumed by Player and Human.</w:t>
+      </w:r>
+    </w:p>
+    <w:p>
+      <w:pPr>
+        <w:pStyle w:val="ListParagraph"/>
+        <w:spacing w:line="360" w:lineRule="auto"/>
+        <w:jc w:val="both"/>
+      </w:pPr>
+    </w:p>
+    <w:p>
+      <w:pPr>
+        <w:pStyle w:val="ListParagraph"/>
+        <w:spacing w:line="360" w:lineRule="auto"/>
+        <w:jc w:val="both"/>
+      </w:pPr>
+    </w:p>
+    <w:p>
+      <w:pPr>
+        <w:pStyle w:val="ListParagraph"/>
+        <w:spacing w:line="360" w:lineRule="auto"/>
+        <w:jc w:val="both"/>
+      </w:pPr>
+    </w:p>
+    <w:p>
+      <w:pPr>
+        <w:pStyle w:val="ListParagraph"/>
+        <w:spacing w:line="360" w:lineRule="auto"/>
+        <w:jc w:val="both"/>
+      </w:pPr>
+    </w:p>
+    <w:p>
+      <w:pPr>
+        <w:pStyle w:val="ListParagraph"/>
+        <w:spacing w:line="360" w:lineRule="auto"/>
+        <w:jc w:val="both"/>
+      </w:pPr>
+    </w:p>
+    <w:p>
+      <w:pPr>
+        <w:spacing w:line="360" w:lineRule="auto"/>
+        <w:jc w:val="both"/>
+      </w:pPr>
+      <w:r>
+        <w:lastRenderedPageBreak/>
         <w:t xml:space="preserve">New class added: </w:t>
       </w:r>
       <w:proofErr w:type="spellStart"/>
       <w:r>
-        <w:t>Farmbehaviour</w:t>
+        <w:t>EatAction</w:t>
+      </w:r>
+      <w:proofErr w:type="spellEnd"/>
+    </w:p>
+    <w:p>
+      <w:pPr>
+        <w:spacing w:line="360" w:lineRule="auto"/>
+        <w:jc w:val="both"/>
+      </w:pPr>
+      <w:r>
+        <w:t>Roles and responsibilities:</w:t>
+      </w:r>
+    </w:p>
+    <w:p>
+      <w:pPr>
+        <w:pStyle w:val="ListParagraph"/>
+        <w:numPr>
+          <w:ilvl w:val="0"/>
+          <w:numId w:val="10"/>
+        </w:numPr>
+        <w:spacing w:line="360" w:lineRule="auto"/>
+        <w:jc w:val="both"/>
+      </w:pPr>
+      <w:r>
+        <w:t>Extends Action abstract class and therefore can reduce duplication of code.</w:t>
+      </w:r>
+    </w:p>
+    <w:p>
+      <w:pPr>
+        <w:pStyle w:val="ListParagraph"/>
+        <w:numPr>
+          <w:ilvl w:val="0"/>
+          <w:numId w:val="10"/>
+        </w:numPr>
+        <w:spacing w:line="360" w:lineRule="auto"/>
+        <w:jc w:val="both"/>
+      </w:pPr>
+      <w:r>
+        <w:t>It is an action that allows actor to consume Food.</w:t>
+      </w:r>
+      <w:r>
+        <w:t>by removing it from an actor’s or player’s inventory and recover some health points of the actor.</w:t>
+      </w:r>
+    </w:p>
+    <w:p>
+      <w:pPr>
+        <w:pStyle w:val="ListParagraph"/>
+        <w:numPr>
+          <w:ilvl w:val="0"/>
+          <w:numId w:val="10"/>
+        </w:numPr>
+        <w:spacing w:line="360" w:lineRule="auto"/>
+        <w:jc w:val="both"/>
+      </w:pPr>
+      <w:r>
+        <w:t xml:space="preserve">It has an attribute </w:t>
+      </w:r>
+      <w:proofErr w:type="spellStart"/>
+      <w:r>
+        <w:t>FoodItem</w:t>
       </w:r>
       <w:proofErr w:type="spellEnd"/>
       <w:r>
         <w:t xml:space="preserve"> </w:t>
       </w:r>
-    </w:p>
-    <w:p>
-      <w:pPr>
-        <w:spacing w:line="360" w:lineRule="auto"/>
-        <w:jc w:val="both"/>
-      </w:pPr>
-      <w:r>
-        <w:t>Roles and responsibilities:</w:t>
+      <w:proofErr w:type="spellStart"/>
+      <w:r>
+        <w:t>fooditem</w:t>
+      </w:r>
+      <w:proofErr w:type="spellEnd"/>
+      <w:r>
+        <w:t xml:space="preserve"> which represents the </w:t>
+      </w:r>
+      <w:proofErr w:type="spellStart"/>
+      <w:r>
+        <w:t>FoodItem</w:t>
+      </w:r>
+      <w:proofErr w:type="spellEnd"/>
+      <w:r>
+        <w:t xml:space="preserve"> to be consumed.</w:t>
       </w:r>
     </w:p>
     <w:p>
@@ -4763,16 +6139,35 @@
         <w:jc w:val="both"/>
       </w:pPr>
       <w:r>
-        <w:t>Implements Behaviour interface as it is a new type of behaviour for</w:t>
-      </w:r>
-      <w:r>
-        <w:rPr>
-          <w:spacing w:val="-3"/>
-        </w:rPr>
-        <w:t xml:space="preserve"> </w:t>
-      </w:r>
-      <w:r>
-        <w:t>Farmer.</w:t>
+        <w:t>@Overrides the</w:t>
+      </w:r>
+      <w:r>
+        <w:t xml:space="preserve"> super class’s</w:t>
+      </w:r>
+      <w:r>
+        <w:t xml:space="preserve"> execute method in Action </w:t>
+      </w:r>
+      <w:r>
+        <w:t xml:space="preserve">to use the </w:t>
+      </w:r>
+      <w:proofErr w:type="spellStart"/>
+      <w:r>
+        <w:t>FoodItem</w:t>
+      </w:r>
+      <w:proofErr w:type="spellEnd"/>
+      <w:r>
+        <w:t xml:space="preserve"> by removing it from actor’s inventory and heal the actor by the amount indicated by </w:t>
+      </w:r>
+      <w:proofErr w:type="spellStart"/>
+      <w:r>
+        <w:t>hpRecover</w:t>
+      </w:r>
+      <w:proofErr w:type="spellEnd"/>
+      <w:r>
+        <w:t xml:space="preserve">, then </w:t>
+      </w:r>
+      <w:r>
+        <w:t>returns a String to be displayed to user at the end of each turn.</w:t>
       </w:r>
     </w:p>
     <w:p>
@@ -4786,636 +6181,17 @@
         <w:jc w:val="both"/>
       </w:pPr>
       <w:r>
-        <w:t>It is used to create actions that Farmer can do such as sowing</w:t>
-      </w:r>
-      <w:r>
-        <w:t xml:space="preserve"> crops if Farmer actor is standing near a patch of dirt, which drops Crop item from inventory to the dirt ;Harvesting fully grown Wheat and drops it to the ground ;Fertilising crops to reduce the amount of turn required for it to be a fully grown</w:t>
-      </w:r>
-      <w:r>
-        <w:rPr>
-          <w:spacing w:val="-3"/>
-        </w:rPr>
-        <w:t xml:space="preserve"> </w:t>
-      </w:r>
-      <w:r>
-        <w:t>Wheat.</w:t>
-      </w:r>
-    </w:p>
-    <w:p>
-      <w:pPr>
-        <w:pStyle w:val="ListParagraph"/>
-        <w:numPr>
-          <w:ilvl w:val="0"/>
-          <w:numId w:val="10"/>
-        </w:numPr>
-        <w:spacing w:line="360" w:lineRule="auto"/>
-        <w:jc w:val="both"/>
-      </w:pPr>
-      <w:r>
-        <w:t>@O</w:t>
-      </w:r>
-      <w:r>
-        <w:t xml:space="preserve">verrides </w:t>
-      </w:r>
-      <w:proofErr w:type="spellStart"/>
-      <w:r>
-        <w:t>getaction</w:t>
-      </w:r>
-      <w:proofErr w:type="spellEnd"/>
-      <w:r>
-        <w:t xml:space="preserve"> method in Behaviour Interface which returns a </w:t>
-      </w:r>
-      <w:proofErr w:type="spellStart"/>
-      <w:r>
-        <w:t>farmaction</w:t>
-      </w:r>
-      <w:proofErr w:type="spellEnd"/>
-      <w:r>
-        <w:t>.</w:t>
-      </w:r>
-    </w:p>
-    <w:p>
-      <w:pPr>
-        <w:spacing w:line="360" w:lineRule="auto"/>
-        <w:jc w:val="both"/>
-      </w:pPr>
-    </w:p>
-    <w:p>
-      <w:pPr>
-        <w:spacing w:line="360" w:lineRule="auto"/>
-        <w:jc w:val="both"/>
-      </w:pPr>
-      <w:r>
-        <w:t xml:space="preserve">New class added: </w:t>
-      </w:r>
-      <w:proofErr w:type="spellStart"/>
-      <w:r>
-        <w:t>FarmAction</w:t>
-      </w:r>
-      <w:proofErr w:type="spellEnd"/>
-    </w:p>
-    <w:p>
-      <w:pPr>
-        <w:spacing w:line="360" w:lineRule="auto"/>
-        <w:jc w:val="both"/>
-      </w:pPr>
-      <w:r>
-        <w:t>Roles and responsibilities:</w:t>
-      </w:r>
-    </w:p>
-    <w:p>
-      <w:pPr>
-        <w:pStyle w:val="ListParagraph"/>
-        <w:numPr>
-          <w:ilvl w:val="0"/>
-          <w:numId w:val="10"/>
-        </w:numPr>
-        <w:spacing w:line="360" w:lineRule="auto"/>
-        <w:jc w:val="both"/>
-      </w:pPr>
-      <w:r>
-        <w:t>Extends Action abstract class as it is also a new type of action and therefore help to reduce duplication of</w:t>
-      </w:r>
-      <w:r>
-        <w:rPr>
-          <w:spacing w:val="-2"/>
-        </w:rPr>
-        <w:t xml:space="preserve"> </w:t>
-      </w:r>
-      <w:r>
-        <w:t>code.</w:t>
-      </w:r>
-    </w:p>
-    <w:p>
-      <w:pPr>
-        <w:pStyle w:val="ListParagraph"/>
-        <w:numPr>
-          <w:ilvl w:val="0"/>
-          <w:numId w:val="10"/>
-        </w:numPr>
-        <w:spacing w:line="360" w:lineRule="auto"/>
-        <w:jc w:val="both"/>
-      </w:pPr>
-      <w:r>
-        <w:t>-@Overr</w:t>
-      </w:r>
-      <w:r>
-        <w:t>ides execute method which the Farmer performs an action and displays the result in the I/O.</w:t>
-      </w:r>
-    </w:p>
-    <w:p>
-      <w:pPr>
-        <w:pStyle w:val="ListParagraph"/>
-        <w:numPr>
-          <w:ilvl w:val="0"/>
-          <w:numId w:val="10"/>
-        </w:numPr>
-        <w:spacing w:line="360" w:lineRule="auto"/>
-        <w:jc w:val="both"/>
-      </w:pPr>
-      <w:r>
         <w:t xml:space="preserve">@Overrides </w:t>
       </w:r>
       <w:proofErr w:type="spellStart"/>
       <w:r>
-        <w:t>menuDescription</w:t>
-      </w:r>
-      <w:proofErr w:type="spellEnd"/>
-      <w:r>
-        <w:t xml:space="preserve"> method which returns a string of a description to be displayed in the menu.</w:t>
-      </w:r>
-    </w:p>
-    <w:p>
-      <w:pPr>
-        <w:spacing w:line="360" w:lineRule="auto"/>
-        <w:jc w:val="both"/>
-      </w:pPr>
-    </w:p>
-    <w:p>
-      <w:pPr>
-        <w:spacing w:line="360" w:lineRule="auto"/>
-        <w:jc w:val="both"/>
-      </w:pPr>
-      <w:r>
-        <w:t>New class added: Food Interface</w:t>
-      </w:r>
-    </w:p>
-    <w:p>
-      <w:pPr>
-        <w:spacing w:line="360" w:lineRule="auto"/>
-        <w:jc w:val="both"/>
-      </w:pPr>
-      <w:r>
-        <w:t>Roles and responsibilities:</w:t>
-      </w:r>
-    </w:p>
-    <w:p>
-      <w:pPr>
-        <w:pStyle w:val="ListParagraph"/>
-        <w:numPr>
-          <w:ilvl w:val="0"/>
-          <w:numId w:val="10"/>
-        </w:numPr>
-        <w:spacing w:line="360" w:lineRule="auto"/>
-        <w:jc w:val="both"/>
-      </w:pPr>
-      <w:r>
-        <w:t>It is an interface for all types of food items in the</w:t>
-      </w:r>
-      <w:r>
-        <w:rPr>
-          <w:spacing w:val="-5"/>
-        </w:rPr>
-        <w:t xml:space="preserve"> </w:t>
-      </w:r>
-      <w:r>
-        <w:t>game.</w:t>
-      </w:r>
-    </w:p>
-    <w:p>
-      <w:pPr>
-        <w:pStyle w:val="ListParagraph"/>
-        <w:numPr>
-          <w:ilvl w:val="0"/>
-          <w:numId w:val="10"/>
-        </w:numPr>
-        <w:spacing w:line="360" w:lineRule="auto"/>
-        <w:jc w:val="both"/>
-      </w:pPr>
-      <w:r>
-        <w:t>Has attributes -int heal, which is the amount of hit points it will restore when being consumed by Human or Player.</w:t>
-      </w:r>
-    </w:p>
-    <w:p>
-      <w:pPr>
-        <w:pStyle w:val="ListParagraph"/>
-        <w:numPr>
-          <w:ilvl w:val="0"/>
-          <w:numId w:val="10"/>
-        </w:numPr>
-        <w:spacing w:line="360" w:lineRule="auto"/>
-        <w:jc w:val="both"/>
-      </w:pPr>
-      <w:r>
-        <w:t>Has an attribute- String verb, which is the verb used when displaying the result</w:t>
-      </w:r>
-      <w:r>
-        <w:t>s after consuming this Food. For example, “chews” and</w:t>
-      </w:r>
-      <w:r>
-        <w:rPr>
-          <w:spacing w:val="-1"/>
-        </w:rPr>
-        <w:t xml:space="preserve"> </w:t>
-      </w:r>
-      <w:r>
-        <w:t>“drinks”.</w:t>
-      </w:r>
-    </w:p>
-    <w:p>
-      <w:pPr>
-        <w:spacing w:line="360" w:lineRule="auto"/>
-        <w:jc w:val="both"/>
-      </w:pPr>
-    </w:p>
-    <w:p>
-      <w:pPr>
-        <w:spacing w:line="360" w:lineRule="auto"/>
-        <w:jc w:val="both"/>
-      </w:pPr>
-      <w:r>
-        <w:t xml:space="preserve">New class added: </w:t>
-      </w:r>
-      <w:proofErr w:type="spellStart"/>
-      <w:r>
-        <w:t>FoodItem</w:t>
-      </w:r>
-      <w:proofErr w:type="spellEnd"/>
-    </w:p>
-    <w:p>
-      <w:pPr>
-        <w:spacing w:line="360" w:lineRule="auto"/>
-        <w:jc w:val="both"/>
-      </w:pPr>
-      <w:r>
-        <w:t>Roles and responsibilities:</w:t>
-      </w:r>
-    </w:p>
-    <w:p>
-      <w:pPr>
-        <w:pStyle w:val="ListParagraph"/>
-        <w:numPr>
-          <w:ilvl w:val="0"/>
-          <w:numId w:val="10"/>
-        </w:numPr>
-        <w:spacing w:line="360" w:lineRule="auto"/>
-        <w:jc w:val="both"/>
-      </w:pPr>
-      <w:r>
-        <w:t>Extends Item abstract class and implements Food interface.</w:t>
-      </w:r>
-    </w:p>
-    <w:p>
-      <w:pPr>
-        <w:pStyle w:val="ListParagraph"/>
-        <w:numPr>
-          <w:ilvl w:val="0"/>
-          <w:numId w:val="10"/>
-        </w:numPr>
-        <w:spacing w:line="360" w:lineRule="auto"/>
-        <w:jc w:val="both"/>
-      </w:pPr>
-      <w:r>
-        <w:lastRenderedPageBreak/>
-        <w:t>Contains attributes- int heal, String verb</w:t>
-      </w:r>
-    </w:p>
-    <w:p>
-      <w:pPr>
-        <w:pStyle w:val="ListParagraph"/>
-        <w:numPr>
-          <w:ilvl w:val="0"/>
-          <w:numId w:val="10"/>
-        </w:numPr>
-        <w:spacing w:line="360" w:lineRule="auto"/>
-        <w:jc w:val="both"/>
-      </w:pPr>
-      <w:r>
-        <w:t>Used to represent items that are us</w:t>
-      </w:r>
-      <w:r>
-        <w:t>ed as a food that can be consumed to recover health points.</w:t>
-      </w:r>
-    </w:p>
-    <w:p>
-      <w:pPr>
-        <w:pStyle w:val="ListParagraph"/>
-        <w:numPr>
-          <w:ilvl w:val="0"/>
-          <w:numId w:val="10"/>
-        </w:numPr>
-        <w:spacing w:line="360" w:lineRule="auto"/>
-        <w:jc w:val="both"/>
-      </w:pPr>
-      <w:r>
-        <w:t>Has 2 accessor methods heal() and verb() which returns the amount of hit points recovered and the verb to be used to display. “Player drinks milk and recovers for 20 hit points.”</w:t>
-      </w:r>
-    </w:p>
-    <w:p>
-      <w:pPr>
-        <w:spacing w:line="360" w:lineRule="auto"/>
-        <w:jc w:val="both"/>
-      </w:pPr>
-    </w:p>
-    <w:p>
-      <w:pPr>
-        <w:spacing w:line="360" w:lineRule="auto"/>
-        <w:jc w:val="both"/>
-      </w:pPr>
-      <w:r>
-        <w:t xml:space="preserve">New class </w:t>
-      </w:r>
-      <w:r>
-        <w:t>added: Crop</w:t>
-      </w:r>
-    </w:p>
-    <w:p>
-      <w:pPr>
-        <w:spacing w:line="360" w:lineRule="auto"/>
-        <w:jc w:val="both"/>
-      </w:pPr>
-      <w:r>
-        <w:t>Roles and responsibilities:</w:t>
-      </w:r>
-    </w:p>
-    <w:p>
-      <w:pPr>
-        <w:pStyle w:val="ListParagraph"/>
-        <w:numPr>
-          <w:ilvl w:val="0"/>
-          <w:numId w:val="10"/>
-        </w:numPr>
-        <w:spacing w:line="360" w:lineRule="auto"/>
-        <w:jc w:val="both"/>
-      </w:pPr>
-      <w:r>
-        <w:t>Extends Item abstract</w:t>
-      </w:r>
-      <w:r>
-        <w:rPr>
-          <w:spacing w:val="-5"/>
-        </w:rPr>
-        <w:t xml:space="preserve"> </w:t>
-      </w:r>
-      <w:r>
-        <w:t>class.</w:t>
-      </w:r>
-    </w:p>
-    <w:p>
-      <w:pPr>
-        <w:pStyle w:val="ListParagraph"/>
-        <w:numPr>
-          <w:ilvl w:val="0"/>
-          <w:numId w:val="10"/>
-        </w:numPr>
-        <w:spacing w:line="360" w:lineRule="auto"/>
-        <w:jc w:val="both"/>
-      </w:pPr>
-      <w:r>
-        <w:t xml:space="preserve">Is an item with attributes name = Crop, </w:t>
-      </w:r>
-      <w:proofErr w:type="spellStart"/>
-      <w:r>
-        <w:t>displaychar</w:t>
-      </w:r>
-      <w:proofErr w:type="spellEnd"/>
-      <w:r>
-        <w:t xml:space="preserve"> = ‘c’, and portable = true.</w:t>
-      </w:r>
-    </w:p>
-    <w:p>
-      <w:pPr>
-        <w:pStyle w:val="ListParagraph"/>
-        <w:numPr>
-          <w:ilvl w:val="0"/>
-          <w:numId w:val="10"/>
-        </w:numPr>
-        <w:spacing w:line="360" w:lineRule="auto"/>
-        <w:jc w:val="both"/>
-      </w:pPr>
-      <w:r>
-        <w:t>It also has an int countdown attribute that records the number of turns required to grow into a ripe crop w</w:t>
-      </w:r>
-      <w:r>
-        <w:t>hich is Wheat. This countdown is updated using tick() method in Item abstract class.</w:t>
-      </w:r>
-    </w:p>
-    <w:p>
-      <w:pPr>
-        <w:pStyle w:val="ListParagraph"/>
-        <w:numPr>
-          <w:ilvl w:val="0"/>
-          <w:numId w:val="10"/>
-        </w:numPr>
-        <w:spacing w:line="360" w:lineRule="auto"/>
-        <w:jc w:val="both"/>
-      </w:pPr>
-      <w:r>
-        <w:t>@Overrides tick() method in Item abstract class and decreases the countdown by 1 each time the tick() method is called. When the countdown attribute is 0 , it will spawn a</w:t>
-      </w:r>
-      <w:r>
-        <w:t xml:space="preserve"> Wheat in the same location.</w:t>
-      </w:r>
-    </w:p>
-    <w:p>
-      <w:pPr>
-        <w:pStyle w:val="ListParagraph"/>
-        <w:numPr>
-          <w:ilvl w:val="0"/>
-          <w:numId w:val="10"/>
-        </w:numPr>
-        <w:spacing w:line="360" w:lineRule="auto"/>
-        <w:jc w:val="both"/>
-      </w:pPr>
-      <w:r>
-        <w:t xml:space="preserve">Has a new </w:t>
-      </w:r>
-      <w:proofErr w:type="spellStart"/>
-      <w:r>
-        <w:t>spawnwheat</w:t>
-      </w:r>
-      <w:proofErr w:type="spellEnd"/>
-      <w:r>
-        <w:t>() method that drops a newly instantiated object of type Wheat on the location.</w:t>
-      </w:r>
-    </w:p>
-    <w:p>
-      <w:pPr>
-        <w:pStyle w:val="ListParagraph"/>
-        <w:numPr>
-          <w:ilvl w:val="0"/>
-          <w:numId w:val="10"/>
-        </w:numPr>
-        <w:spacing w:line="360" w:lineRule="auto"/>
-        <w:jc w:val="both"/>
-      </w:pPr>
-      <w:r>
-        <w:t>Used by Farmer to sow crops.</w:t>
-      </w:r>
-    </w:p>
-    <w:p>
-      <w:pPr>
-        <w:spacing w:line="360" w:lineRule="auto"/>
-        <w:jc w:val="both"/>
-      </w:pPr>
-    </w:p>
-    <w:p>
-      <w:pPr>
-        <w:spacing w:line="360" w:lineRule="auto"/>
-        <w:jc w:val="both"/>
-      </w:pPr>
-      <w:r>
-        <w:t>New class added: Wheat</w:t>
-      </w:r>
-    </w:p>
-    <w:p>
-      <w:pPr>
-        <w:spacing w:line="360" w:lineRule="auto"/>
-        <w:jc w:val="both"/>
-      </w:pPr>
-      <w:r>
-        <w:t>Roles and responsibilities:</w:t>
-      </w:r>
-    </w:p>
-    <w:p>
-      <w:pPr>
-        <w:pStyle w:val="ListParagraph"/>
-        <w:numPr>
-          <w:ilvl w:val="0"/>
-          <w:numId w:val="10"/>
-        </w:numPr>
-        <w:spacing w:line="360" w:lineRule="auto"/>
-        <w:jc w:val="both"/>
-      </w:pPr>
-      <w:r>
-        <w:t xml:space="preserve">Extends </w:t>
-      </w:r>
-      <w:proofErr w:type="spellStart"/>
-      <w:r>
-        <w:t>fooditem</w:t>
-      </w:r>
-      <w:proofErr w:type="spellEnd"/>
-      <w:r>
-        <w:t xml:space="preserve"> abstract class</w:t>
-      </w:r>
-    </w:p>
-    <w:p>
-      <w:pPr>
-        <w:pStyle w:val="ListParagraph"/>
-        <w:numPr>
-          <w:ilvl w:val="0"/>
-          <w:numId w:val="10"/>
-        </w:numPr>
-        <w:spacing w:line="360" w:lineRule="auto"/>
-        <w:jc w:val="both"/>
-      </w:pPr>
-      <w:r>
-        <w:t>Has attributes</w:t>
-      </w:r>
-      <w:r>
-        <w:t xml:space="preserve"> name = Wheat, </w:t>
-      </w:r>
-      <w:proofErr w:type="spellStart"/>
-      <w:r>
-        <w:t>displaychar</w:t>
-      </w:r>
-      <w:proofErr w:type="spellEnd"/>
-      <w:r>
-        <w:t xml:space="preserve"> = ‘C’, heal = 20, String = “consumes”, portable = true -can be picked up by Player and Human to be used as food.</w:t>
-      </w:r>
-    </w:p>
-    <w:p>
-      <w:pPr>
-        <w:spacing w:line="360" w:lineRule="auto"/>
-        <w:jc w:val="both"/>
-      </w:pPr>
-    </w:p>
-    <w:p>
-      <w:pPr>
-        <w:spacing w:line="360" w:lineRule="auto"/>
-        <w:jc w:val="both"/>
-      </w:pPr>
-      <w:r>
-        <w:t xml:space="preserve">New class added: </w:t>
-      </w:r>
-      <w:proofErr w:type="spellStart"/>
-      <w:r>
-        <w:t>EatAction</w:t>
-      </w:r>
-      <w:proofErr w:type="spellEnd"/>
-    </w:p>
-    <w:p>
-      <w:pPr>
-        <w:spacing w:line="360" w:lineRule="auto"/>
-        <w:jc w:val="both"/>
-      </w:pPr>
-      <w:r>
-        <w:t>Roles and responsibilities:</w:t>
-      </w:r>
-    </w:p>
-    <w:p>
-      <w:pPr>
-        <w:pStyle w:val="ListParagraph"/>
-        <w:numPr>
-          <w:ilvl w:val="0"/>
-          <w:numId w:val="10"/>
-        </w:numPr>
-        <w:spacing w:line="360" w:lineRule="auto"/>
-        <w:jc w:val="both"/>
-      </w:pPr>
-      <w:r>
-        <w:t>Extends Action abstract class and therefore can reduce dupli</w:t>
-      </w:r>
-      <w:r>
-        <w:t>cation of code.</w:t>
-      </w:r>
-    </w:p>
-    <w:p>
-      <w:pPr>
-        <w:pStyle w:val="ListParagraph"/>
-        <w:numPr>
-          <w:ilvl w:val="0"/>
-          <w:numId w:val="10"/>
-        </w:numPr>
-        <w:spacing w:line="360" w:lineRule="auto"/>
-        <w:jc w:val="both"/>
-      </w:pPr>
-      <w:r>
-        <w:t xml:space="preserve">It is used to consume </w:t>
-      </w:r>
-      <w:proofErr w:type="spellStart"/>
-      <w:r>
-        <w:t>fooditem</w:t>
-      </w:r>
-      <w:proofErr w:type="spellEnd"/>
-      <w:r>
-        <w:t xml:space="preserve"> by removing it from an actor’s or player’s inventory and recover some health points of the actor.</w:t>
-      </w:r>
-    </w:p>
-    <w:p>
-      <w:pPr>
-        <w:pStyle w:val="ListParagraph"/>
-        <w:numPr>
-          <w:ilvl w:val="0"/>
-          <w:numId w:val="10"/>
-        </w:numPr>
-        <w:spacing w:line="360" w:lineRule="auto"/>
-        <w:jc w:val="both"/>
-      </w:pPr>
-      <w:r>
-        <w:lastRenderedPageBreak/>
-        <w:t>@Overrides the execute method in Action and returns a String to be displayed to user at the end of each turn.</w:t>
-      </w:r>
-    </w:p>
-    <w:p>
-      <w:pPr>
-        <w:pStyle w:val="ListParagraph"/>
-        <w:numPr>
-          <w:ilvl w:val="0"/>
-          <w:numId w:val="10"/>
-        </w:numPr>
-        <w:spacing w:line="360" w:lineRule="auto"/>
-        <w:jc w:val="both"/>
-      </w:pPr>
-      <w:r>
-        <w:t>@</w:t>
-      </w:r>
-      <w:r>
-        <w:t xml:space="preserve">Overrides </w:t>
-      </w:r>
-      <w:proofErr w:type="spellStart"/>
-      <w:r>
-        <w:t>menudescription</w:t>
+        <w:t>men</w:t>
+      </w:r>
+      <w:r>
+        <w:t>uD</w:t>
+      </w:r>
+      <w:r>
+        <w:t>escription</w:t>
       </w:r>
       <w:proofErr w:type="spellEnd"/>
       <w:r>
@@ -5425,22 +6201,29 @@
     <w:p>
       <w:pPr>
         <w:pStyle w:val="ListParagraph"/>
-        <w:numPr>
-          <w:ilvl w:val="0"/>
-          <w:numId w:val="10"/>
-        </w:numPr>
-        <w:spacing w:line="360" w:lineRule="auto"/>
-        <w:jc w:val="both"/>
-      </w:pPr>
+        <w:spacing w:line="360" w:lineRule="auto"/>
+        <w:jc w:val="both"/>
+      </w:pPr>
+    </w:p>
+    <w:p>
+      <w:pPr>
+        <w:pStyle w:val="BodyText"/>
+        <w:spacing w:before="180" w:line="360" w:lineRule="auto"/>
+        <w:ind w:right="957" w:hanging="10"/>
+        <w:rPr>
+          <w:noProof/>
+        </w:rPr>
+      </w:pPr>
+      <w:bookmarkStart w:id="0" w:name="_GoBack"/>
       <w:r>
         <w:rPr>
           <w:noProof/>
         </w:rPr>
         <w:drawing>
           <wp:inline distT="0" distB="0" distL="0" distR="0">
-            <wp:extent cx="5727700" cy="4692650"/>
-            <wp:effectExtent l="0" t="0" r="0" b="6350"/>
-            <wp:docPr id="6" name="image1.png" descr="A screenshot of a cell phone&#10;&#10;Description automatically generated"/>
+            <wp:extent cx="5456249" cy="2728125"/>
+            <wp:effectExtent l="0" t="0" r="0" b="0"/>
+            <wp:docPr id="3" name="Picture 3" descr="A picture containing group&#10;&#10;Description automatically generated"/>
             <wp:cNvGraphicFramePr>
               <a:graphicFrameLocks xmlns:a="http://schemas.openxmlformats.org/drawingml/2006/main" noChangeAspect="1"/>
             </wp:cNvGraphicFramePr>
@@ -5448,13 +6231,17 @@
               <a:graphicData uri="http://schemas.openxmlformats.org/drawingml/2006/picture">
                 <pic:pic xmlns:pic="http://schemas.openxmlformats.org/drawingml/2006/picture">
                   <pic:nvPicPr>
-                    <pic:cNvPr id="6" name="image1.png" descr="A screenshot of a cell phone&#10;&#10;Description automatically generated"/>
-                    <pic:cNvPicPr>
-                      <a:picLocks noChangeAspect="1"/>
-                    </pic:cNvPicPr>
+                    <pic:cNvPr id="3" name="Diagram 2020-05-22 23-56-34.png"/>
+                    <pic:cNvPicPr/>
                   </pic:nvPicPr>
                   <pic:blipFill>
-                    <a:blip r:embed="rId9" cstate="print"/>
+                    <a:blip r:embed="rId9">
+                      <a:extLst>
+                        <a:ext uri="{28A0092B-C50C-407E-A947-70E740481C1C}">
+                          <a14:useLocalDpi xmlns:a14="http://schemas.microsoft.com/office/drawing/2010/main" val="0"/>
+                        </a:ext>
+                      </a:extLst>
+                    </a:blip>
                     <a:stretch>
                       <a:fillRect/>
                     </a:stretch>
@@ -5462,7 +6249,7 @@
                   <pic:spPr>
                     <a:xfrm>
                       <a:off x="0" y="0"/>
-                      <a:ext cx="5727700" cy="4693243"/>
+                      <a:ext cx="5466284" cy="2733142"/>
                     </a:xfrm>
                     <a:prstGeom prst="rect">
                       <a:avLst/>
@@ -5474,13 +6261,92 @@
           </wp:inline>
         </w:drawing>
       </w:r>
-    </w:p>
-    <w:p>
-      <w:pPr>
-        <w:pStyle w:val="BodyText"/>
-        <w:spacing w:before="180" w:line="360" w:lineRule="auto"/>
-        <w:ind w:right="957" w:hanging="10"/>
-      </w:pPr>
+      <w:bookmarkEnd w:id="0"/>
+    </w:p>
+    <w:p>
+      <w:pPr>
+        <w:rPr>
+          <w:lang w:val="en-US" w:eastAsia="en-US" w:bidi="en-US"/>
+        </w:rPr>
+      </w:pPr>
+    </w:p>
+    <w:p>
+      <w:pPr>
+        <w:rPr>
+          <w:lang w:val="en-US" w:eastAsia="en-US" w:bidi="en-US"/>
+        </w:rPr>
+      </w:pPr>
+    </w:p>
+    <w:p>
+      <w:pPr>
+        <w:rPr>
+          <w:lang w:val="en-US" w:eastAsia="en-US" w:bidi="en-US"/>
+        </w:rPr>
+      </w:pPr>
+    </w:p>
+    <w:p>
+      <w:pPr>
+        <w:tabs>
+          <w:tab w:val="left" w:pos="1741"/>
+        </w:tabs>
+        <w:rPr>
+          <w:lang w:val="en-US" w:eastAsia="en-US" w:bidi="en-US"/>
+        </w:rPr>
+      </w:pPr>
+      <w:r>
+        <w:rPr>
+          <w:lang w:val="en-US" w:eastAsia="en-US" w:bidi="en-US"/>
+        </w:rPr>
+        <w:lastRenderedPageBreak/>
+        <w:tab/>
+      </w:r>
+      <w:r>
+        <w:rPr>
+          <w:noProof/>
+          <w:lang w:val="en-US" w:eastAsia="en-US" w:bidi="en-US"/>
+        </w:rPr>
+        <w:drawing>
+          <wp:inline distT="0" distB="0" distL="0" distR="0">
+            <wp:extent cx="5727700" cy="3094990"/>
+            <wp:effectExtent l="0" t="0" r="6350" b="0"/>
+            <wp:docPr id="5" name="Picture 5" descr="A picture containing screenshot, refrigerator&#10;&#10;Description automatically generated"/>
+            <wp:cNvGraphicFramePr>
+              <a:graphicFrameLocks xmlns:a="http://schemas.openxmlformats.org/drawingml/2006/main" noChangeAspect="1"/>
+            </wp:cNvGraphicFramePr>
+            <a:graphic xmlns:a="http://schemas.openxmlformats.org/drawingml/2006/main">
+              <a:graphicData uri="http://schemas.openxmlformats.org/drawingml/2006/picture">
+                <pic:pic xmlns:pic="http://schemas.openxmlformats.org/drawingml/2006/picture">
+                  <pic:nvPicPr>
+                    <pic:cNvPr id="5" name="Diagram 2020-05-22 23-55-45.png"/>
+                    <pic:cNvPicPr/>
+                  </pic:nvPicPr>
+                  <pic:blipFill>
+                    <a:blip r:embed="rId10">
+                      <a:extLst>
+                        <a:ext uri="{28A0092B-C50C-407E-A947-70E740481C1C}">
+                          <a14:useLocalDpi xmlns:a14="http://schemas.microsoft.com/office/drawing/2010/main" val="0"/>
+                        </a:ext>
+                      </a:extLst>
+                    </a:blip>
+                    <a:stretch>
+                      <a:fillRect/>
+                    </a:stretch>
+                  </pic:blipFill>
+                  <pic:spPr>
+                    <a:xfrm>
+                      <a:off x="0" y="0"/>
+                      <a:ext cx="5727700" cy="3094990"/>
+                    </a:xfrm>
+                    <a:prstGeom prst="rect">
+                      <a:avLst/>
+                    </a:prstGeom>
+                  </pic:spPr>
+                </pic:pic>
+              </a:graphicData>
+            </a:graphic>
+          </wp:inline>
+        </w:drawing>
+      </w:r>
     </w:p>
     <w:sectPr>
       <w:pgSz w:w="11900" w:h="16840"/>
@@ -5493,7 +6359,7 @@
 </file>
 
 <file path=word/numbering.xml><?xml version="1.0" encoding="utf-8"?>
-<w:numbering xmlns:wpc="http://schemas.microsoft.com/office/word/2010/wordprocessingCanvas" xmlns:cx="http://schemas.microsoft.com/office/drawing/2014/chartex" xmlns:cx1="http://schemas.microsoft.com/office/drawing/2015/9/8/chartex" xmlns:cx2="http://schemas.microsoft.com/office/drawing/2015/10/21/chartex" xmlns:cx3="http://schemas.microsoft.com/office/drawing/2016/5/9/chartex" xmlns:cx4="http://schemas.microsoft.com/office/drawing/2016/5/10/chartex" xmlns:cx5="http://schemas.microsoft.com/office/drawing/2016/5/11/chartex" xmlns:cx6="http://schemas.microsoft.com/office/drawing/2016/5/12/chartex" xmlns:cx7="http://schemas.microsoft.com/office/drawing/2016/5/13/chartex" xmlns:cx8="http://schemas.microsoft.com/office/drawing/2016/5/14/chartex" xmlns:mc="http://schemas.openxmlformats.org/markup-compatibility/2006" xmlns:aink="http://schemas.microsoft.com/office/drawing/2016/ink" xmlns:am3d="http://schemas.microsoft.com/office/drawing/2017/model3d" xmlns:o="urn:schemas-microsoft-com:office:office" xmlns:r="http://schemas.openxmlformats.org/officeDocument/2006/relationships" xmlns:m="http://schemas.openxmlformats.org/officeDocument/2006/math" xmlns:v="urn:schemas-microsoft-com:vml" xmlns:wp14="http://schemas.microsoft.com/office/word/2010/wordprocessingDrawing" xmlns:wp="http://schemas.openxmlformats.org/drawingml/2006/wordprocessingDrawing" xmlns:w10="urn:schemas-microsoft-com:office:word" xmlns:w="http://schemas.openxmlformats.org/wordprocessingml/2006/main" xmlns:w14="http://schemas.microsoft.com/office/word/2010/wordml" xmlns:w15="http://schemas.microsoft.com/office/word/2012/wordml" xmlns:w16cex="http://schemas.microsoft.com/office/word/2018/wordml/cex" xmlns:w16cid="http://schemas.microsoft.com/office/word/2016/wordml/cid" xmlns:w16="http://schemas.microsoft.com/office/word/2018/wordml" xmlns:w16se="http://schemas.microsoft.com/office/word/2015/wordml/symex" xmlns:wpg="http://schemas.microsoft.com/office/word/2010/wordprocessingGroup" xmlns:wpi="http://schemas.microsoft.com/office/word/2010/wordprocessingInk" xmlns:wne="http://schemas.microsoft.com/office/word/2006/wordml" xmlns:wps="http://schemas.microsoft.com/office/word/2010/wordprocessingShape" mc:Ignorable="w14 w15 w16se w16cid w16 w16cex wp14">
+<w:numbering xmlns:wpc="http://schemas.microsoft.com/office/word/2010/wordprocessingCanvas" xmlns:cx="http://schemas.microsoft.com/office/drawing/2014/chartex" xmlns:cx1="http://schemas.microsoft.com/office/drawing/2015/9/8/chartex" xmlns:cx2="http://schemas.microsoft.com/office/drawing/2015/10/21/chartex" xmlns:cx3="http://schemas.microsoft.com/office/drawing/2016/5/9/chartex" xmlns:cx4="http://schemas.microsoft.com/office/drawing/2016/5/10/chartex" xmlns:cx5="http://schemas.microsoft.com/office/drawing/2016/5/11/chartex" xmlns:cx6="http://schemas.microsoft.com/office/drawing/2016/5/12/chartex" xmlns:cx7="http://schemas.microsoft.com/office/drawing/2016/5/13/chartex" xmlns:cx8="http://schemas.microsoft.com/office/drawing/2016/5/14/chartex" xmlns:mc="http://schemas.openxmlformats.org/markup-compatibility/2006" xmlns:aink="http://schemas.microsoft.com/office/drawing/2016/ink" xmlns:am3d="http://schemas.microsoft.com/office/drawing/2017/model3d" xmlns:o="urn:schemas-microsoft-com:office:office" xmlns:r="http://schemas.openxmlformats.org/officeDocument/2006/relationships" xmlns:m="http://schemas.openxmlformats.org/officeDocument/2006/math" xmlns:v="urn:schemas-microsoft-com:vml" xmlns:wp14="http://schemas.microsoft.com/office/word/2010/wordprocessingDrawing" xmlns:wp="http://schemas.openxmlformats.org/drawingml/2006/wordprocessingDrawing" xmlns:w10="urn:schemas-microsoft-com:office:word" xmlns:w="http://schemas.openxmlformats.org/wordprocessingml/2006/main" xmlns:w14="http://schemas.microsoft.com/office/word/2010/wordml" xmlns:w15="http://schemas.microsoft.com/office/word/2012/wordml" xmlns:w16cid="http://schemas.microsoft.com/office/word/2016/wordml/cid" xmlns:w16se="http://schemas.microsoft.com/office/word/2015/wordml/symex" xmlns:wpg="http://schemas.microsoft.com/office/word/2010/wordprocessingGroup" xmlns:wpi="http://schemas.microsoft.com/office/word/2010/wordprocessingInk" xmlns:wne="http://schemas.microsoft.com/office/word/2006/wordml" xmlns:wps="http://schemas.microsoft.com/office/word/2010/wordprocessingShape" mc:Ignorable="w14 w15 w16se w16cid wp14">
   <w:abstractNum w:abstractNumId="0" w15:restartNumberingAfterBreak="0">
     <w:nsid w:val="05F24063"/>
     <w:multiLevelType w:val="hybridMultilevel"/>
@@ -7471,7 +8337,7 @@
 </file>
 
 <file path=word/styles.xml><?xml version="1.0" encoding="utf-8"?>
-<w:styles xmlns:mc="http://schemas.openxmlformats.org/markup-compatibility/2006" xmlns:r="http://schemas.openxmlformats.org/officeDocument/2006/relationships" xmlns:w="http://schemas.openxmlformats.org/wordprocessingml/2006/main" xmlns:w14="http://schemas.microsoft.com/office/word/2010/wordml" xmlns:w15="http://schemas.microsoft.com/office/word/2012/wordml" xmlns:w16cex="http://schemas.microsoft.com/office/word/2018/wordml/cex" xmlns:w16cid="http://schemas.microsoft.com/office/word/2016/wordml/cid" xmlns:w16="http://schemas.microsoft.com/office/word/2018/wordml" xmlns:w16se="http://schemas.microsoft.com/office/word/2015/wordml/symex" mc:Ignorable="w14 w15 w16se w16cid w16 w16cex">
+<w:styles xmlns:mc="http://schemas.openxmlformats.org/markup-compatibility/2006" xmlns:r="http://schemas.openxmlformats.org/officeDocument/2006/relationships" xmlns:w="http://schemas.openxmlformats.org/wordprocessingml/2006/main" xmlns:w14="http://schemas.microsoft.com/office/word/2010/wordml" xmlns:w15="http://schemas.microsoft.com/office/word/2012/wordml" xmlns:w16cid="http://schemas.microsoft.com/office/word/2016/wordml/cid" xmlns:w16se="http://schemas.microsoft.com/office/word/2015/wordml/symex" mc:Ignorable="w14 w15 w16se w16cid">
   <w:docDefaults>
     <w:rPrDefault>
       <w:rPr>
@@ -7481,7 +8347,7 @@
     </w:rPrDefault>
     <w:pPrDefault/>
   </w:docDefaults>
-  <w:latentStyles w:defLockedState="0" w:defUIPriority="99" w:defSemiHidden="0" w:defUnhideWhenUsed="0" w:defQFormat="0" w:count="376">
+  <w:latentStyles w:defLockedState="0" w:defUIPriority="99" w:defSemiHidden="0" w:defUnhideWhenUsed="0" w:defQFormat="0" w:count="377">
     <w:lsdException w:name="Normal" w:uiPriority="0" w:qFormat="1"/>
     <w:lsdException w:name="heading 1" w:uiPriority="9" w:qFormat="1"/>
     <w:lsdException w:name="heading 2" w:semiHidden="1" w:uiPriority="9" w:unhideWhenUsed="1" w:qFormat="1"/>
@@ -7587,7 +8453,6 @@
     <w:lsdException w:name="HTML Sample" w:semiHidden="1" w:unhideWhenUsed="1"/>
     <w:lsdException w:name="HTML Typewriter" w:semiHidden="1" w:unhideWhenUsed="1"/>
     <w:lsdException w:name="HTML Variable" w:semiHidden="1" w:unhideWhenUsed="1"/>
-    <w:lsdException w:name="Normal Table" w:semiHidden="1" w:unhideWhenUsed="1"/>
     <w:lsdException w:name="annotation subject" w:semiHidden="1" w:unhideWhenUsed="1"/>
     <w:lsdException w:name="No List" w:semiHidden="1" w:unhideWhenUsed="1"/>
     <w:lsdException w:name="Outline List 1" w:semiHidden="1" w:unhideWhenUsed="1"/>
@@ -7634,10 +8499,8 @@
     <w:lsdException w:name="Table Subtle 2" w:semiHidden="1" w:unhideWhenUsed="1"/>
     <w:lsdException w:name="Table Web 1" w:semiHidden="1" w:unhideWhenUsed="1"/>
     <w:lsdException w:name="Table Web 2" w:semiHidden="1" w:unhideWhenUsed="1"/>
-    <w:lsdException w:name="Table Web 3" w:semiHidden="1" w:unhideWhenUsed="1"/>
     <w:lsdException w:name="Balloon Text" w:semiHidden="1" w:unhideWhenUsed="1"/>
     <w:lsdException w:name="Table Grid" w:uiPriority="39"/>
-    <w:lsdException w:name="Table Theme" w:semiHidden="1" w:unhideWhenUsed="1"/>
     <w:lsdException w:name="Placeholder Text" w:semiHidden="1"/>
     <w:lsdException w:name="Light Shading" w:uiPriority="60"/>
     <w:lsdException w:name="Light List" w:uiPriority="61"/>
@@ -7855,6 +8718,7 @@
     <w:lsdException w:name="Hashtag" w:semiHidden="1" w:unhideWhenUsed="1"/>
     <w:lsdException w:name="Unresolved Mention" w:semiHidden="1" w:unhideWhenUsed="1"/>
     <w:lsdException w:name="Smart Link" w:semiHidden="1" w:unhideWhenUsed="1"/>
+    <w:lsdException w:name="Smart Link Error" w:semiHidden="1" w:unhideWhenUsed="1"/>
   </w:latentStyles>
   <w:style w:type="paragraph" w:default="1" w:styleId="Normal">
     <w:name w:val="Normal"/>
@@ -7867,7 +8731,6 @@
   <w:style w:type="character" w:default="1" w:styleId="DefaultParagraphFont">
     <w:name w:val="Default Paragraph Font"/>
     <w:uiPriority w:val="1"/>
-    <w:semiHidden/>
     <w:unhideWhenUsed/>
   </w:style>
   <w:style w:type="table" w:default="1" w:styleId="TableNormal">

</xml_diff>